<commit_message>
zero: add hindu atman
</commit_message>
<xml_diff>
--- a/books/zero/03 Zero Ventured.docx
+++ b/books/zero/03 Zero Ventured.docx
@@ -8,13 +8,14 @@
         <w:bidi w:val="0"/>
         <w:jc w:val="center"/>
         <w:rPr>
-          <w:sz w:val="24"/>
-          <w:szCs w:val="24"/>
-        </w:rPr>
-      </w:pPr>
-      <w:r>
-        <w:rPr>
-          <w:rFonts w:ascii="Liberation Serif" w:hAnsi="Liberation Serif" w:eastAsia="Noto Serif CJK SC" w:cs="SolaimanLipi"/>
+          <w:rFonts w:ascii="SolaimanLipi" w:hAnsi="SolaimanLipi" w:cs="SolaimanLipi"/>
+          <w:sz w:val="24"/>
+          <w:szCs w:val="24"/>
+        </w:rPr>
+      </w:pPr>
+      <w:r>
+        <w:rPr>
+          <w:rFonts w:ascii="SolaimanLipi" w:hAnsi="SolaimanLipi" w:eastAsia="Noto Serif CJK SC" w:cs="SolaimanLipi"/>
           <w:color w:val="auto"/>
           <w:kern w:val="2"/>
           <w:sz w:val="24"/>
@@ -31,13 +32,14 @@
         <w:bidi w:val="0"/>
         <w:jc w:val="center"/>
         <w:rPr>
-          <w:sz w:val="24"/>
-          <w:szCs w:val="24"/>
-        </w:rPr>
-      </w:pPr>
-      <w:r>
-        <w:rPr>
-          <w:rFonts w:ascii="Liberation Serif" w:hAnsi="Liberation Serif" w:eastAsia="Noto Serif CJK SC" w:cs="SolaimanLipi"/>
+          <w:rFonts w:ascii="SolaimanLipi" w:hAnsi="SolaimanLipi" w:cs="SolaimanLipi"/>
+          <w:sz w:val="24"/>
+          <w:szCs w:val="24"/>
+        </w:rPr>
+      </w:pPr>
+      <w:r>
+        <w:rPr>
+          <w:rFonts w:ascii="SolaimanLipi" w:hAnsi="SolaimanLipi" w:eastAsia="Noto Serif CJK SC" w:cs="SolaimanLipi"/>
           <w:color w:val="auto"/>
           <w:kern w:val="2"/>
           <w:sz w:val="24"/>
@@ -54,13 +56,14 @@
         <w:bidi w:val="0"/>
         <w:jc w:val="center"/>
         <w:rPr>
-          <w:sz w:val="24"/>
-          <w:szCs w:val="24"/>
-        </w:rPr>
-      </w:pPr>
-      <w:r>
-        <w:rPr>
-          <w:rFonts w:ascii="Liberation Serif" w:hAnsi="Liberation Serif" w:eastAsia="Noto Serif CJK SC" w:cs="SolaimanLipi"/>
+          <w:rFonts w:ascii="SolaimanLipi" w:hAnsi="SolaimanLipi" w:cs="SolaimanLipi"/>
+          <w:sz w:val="24"/>
+          <w:szCs w:val="24"/>
+        </w:rPr>
+      </w:pPr>
+      <w:r>
+        <w:rPr>
+          <w:rFonts w:ascii="SolaimanLipi" w:hAnsi="SolaimanLipi" w:eastAsia="Noto Serif CJK SC" w:cs="SolaimanLipi"/>
           <w:color w:val="auto"/>
           <w:kern w:val="2"/>
           <w:sz w:val="24"/>
@@ -77,38 +80,39 @@
         <w:bidi w:val="0"/>
         <w:jc w:val="center"/>
         <w:rPr>
-          <w:rFonts w:ascii="Liberation Serif" w:hAnsi="Liberation Serif" w:eastAsia="Noto Serif CJK SC"/>
-          <w:color w:val="auto"/>
-          <w:kern w:val="2"/>
-          <w:sz w:val="24"/>
-          <w:szCs w:val="24"/>
-          <w:lang w:val="en-US" w:eastAsia="zh-CN" w:bidi="hi-IN"/>
-        </w:rPr>
-      </w:pPr>
-      <w:r>
-        <w:rPr>
-          <w:rFonts w:eastAsia="Noto Serif CJK SC"/>
-          <w:color w:val="auto"/>
-          <w:kern w:val="2"/>
-          <w:sz w:val="24"/>
-          <w:szCs w:val="24"/>
-          <w:lang w:val="en-US" w:eastAsia="zh-CN" w:bidi="hi-IN"/>
-        </w:rPr>
-      </w:r>
-    </w:p>
-    <w:p>
-      <w:pPr>
-        <w:pStyle w:val="Normal"/>
-        <w:bidi w:val="0"/>
-        <w:jc w:val="start"/>
-        <w:rPr>
-          <w:sz w:val="24"/>
-          <w:szCs w:val="24"/>
-        </w:rPr>
-      </w:pPr>
-      <w:r>
-        <w:rPr>
-          <w:rFonts w:ascii="Liberation Serif" w:hAnsi="Liberation Serif" w:eastAsia="Noto Serif CJK SC" w:cs="SolaimanLipi"/>
+          <w:rFonts w:ascii="SolaimanLipi" w:hAnsi="SolaimanLipi" w:eastAsia="Noto Serif CJK SC" w:cs="SolaimanLipi"/>
+          <w:color w:val="auto"/>
+          <w:kern w:val="2"/>
+          <w:sz w:val="24"/>
+          <w:szCs w:val="24"/>
+          <w:lang w:val="en-US" w:eastAsia="zh-CN" w:bidi="hi-IN"/>
+        </w:rPr>
+      </w:pPr>
+      <w:r>
+        <w:rPr>
+          <w:rFonts w:eastAsia="Noto Serif CJK SC" w:cs="SolaimanLipi" w:ascii="SolaimanLipi" w:hAnsi="SolaimanLipi"/>
+          <w:color w:val="auto"/>
+          <w:kern w:val="2"/>
+          <w:sz w:val="24"/>
+          <w:szCs w:val="24"/>
+          <w:lang w:val="en-US" w:eastAsia="zh-CN" w:bidi="hi-IN"/>
+        </w:rPr>
+      </w:r>
+    </w:p>
+    <w:p>
+      <w:pPr>
+        <w:pStyle w:val="Normal"/>
+        <w:bidi w:val="0"/>
+        <w:jc w:val="start"/>
+        <w:rPr>
+          <w:rFonts w:ascii="SolaimanLipi" w:hAnsi="SolaimanLipi" w:cs="SolaimanLipi"/>
+          <w:sz w:val="24"/>
+          <w:szCs w:val="24"/>
+        </w:rPr>
+      </w:pPr>
+      <w:r>
+        <w:rPr>
+          <w:rFonts w:ascii="SolaimanLipi" w:hAnsi="SolaimanLipi" w:eastAsia="Noto Serif CJK SC" w:cs="SolaimanLipi"/>
           <w:color w:val="auto"/>
           <w:kern w:val="2"/>
           <w:sz w:val="24"/>
@@ -125,13 +129,14 @@
         <w:bidi w:val="0"/>
         <w:jc w:val="end"/>
         <w:rPr>
-          <w:sz w:val="24"/>
-          <w:szCs w:val="24"/>
-        </w:rPr>
-      </w:pPr>
-      <w:r>
-        <w:rPr>
-          <w:rFonts w:eastAsia="Noto Serif CJK SC" w:cs="SolaimanLipi"/>
+          <w:rFonts w:ascii="SolaimanLipi" w:hAnsi="SolaimanLipi" w:cs="SolaimanLipi"/>
+          <w:sz w:val="24"/>
+          <w:szCs w:val="24"/>
+        </w:rPr>
+      </w:pPr>
+      <w:r>
+        <w:rPr>
+          <w:rFonts w:eastAsia="Noto Serif CJK SC" w:cs="SolaimanLipi" w:ascii="SolaimanLipi" w:hAnsi="SolaimanLipi"/>
           <w:color w:val="auto"/>
           <w:kern w:val="2"/>
           <w:sz w:val="24"/>
@@ -142,7 +147,7 @@
       </w:r>
       <w:r>
         <w:rPr>
-          <w:rFonts w:ascii="Liberation Serif" w:hAnsi="Liberation Serif" w:eastAsia="Noto Serif CJK SC" w:cs="SolaimanLipi"/>
+          <w:rFonts w:ascii="SolaimanLipi" w:hAnsi="SolaimanLipi" w:eastAsia="Noto Serif CJK SC" w:cs="SolaimanLipi"/>
           <w:color w:val="auto"/>
           <w:kern w:val="2"/>
           <w:sz w:val="24"/>
@@ -159,38 +164,39 @@
         <w:bidi w:val="0"/>
         <w:jc w:val="start"/>
         <w:rPr>
-          <w:rFonts w:ascii="Liberation Serif" w:hAnsi="Liberation Serif" w:eastAsia="Noto Serif CJK SC"/>
-          <w:color w:val="auto"/>
-          <w:kern w:val="2"/>
-          <w:sz w:val="24"/>
-          <w:szCs w:val="24"/>
-          <w:lang w:val="en-US" w:eastAsia="zh-CN" w:bidi="hi-IN"/>
-        </w:rPr>
-      </w:pPr>
-      <w:r>
-        <w:rPr>
-          <w:rFonts w:eastAsia="Noto Serif CJK SC"/>
-          <w:color w:val="auto"/>
-          <w:kern w:val="2"/>
-          <w:sz w:val="24"/>
-          <w:szCs w:val="24"/>
-          <w:lang w:val="en-US" w:eastAsia="zh-CN" w:bidi="hi-IN"/>
-        </w:rPr>
-      </w:r>
-    </w:p>
-    <w:p>
-      <w:pPr>
-        <w:pStyle w:val="Normal"/>
-        <w:bidi w:val="0"/>
-        <w:jc w:val="start"/>
-        <w:rPr>
-          <w:sz w:val="24"/>
-          <w:szCs w:val="24"/>
-        </w:rPr>
-      </w:pPr>
-      <w:r>
-        <w:rPr>
-          <w:rFonts w:ascii="Liberation Serif" w:hAnsi="Liberation Serif" w:eastAsia="Noto Serif CJK SC" w:cs="SolaimanLipi"/>
+          <w:rFonts w:ascii="SolaimanLipi" w:hAnsi="SolaimanLipi" w:eastAsia="Noto Serif CJK SC" w:cs="SolaimanLipi"/>
+          <w:color w:val="auto"/>
+          <w:kern w:val="2"/>
+          <w:sz w:val="24"/>
+          <w:szCs w:val="24"/>
+          <w:lang w:val="en-US" w:eastAsia="zh-CN" w:bidi="hi-IN"/>
+        </w:rPr>
+      </w:pPr>
+      <w:r>
+        <w:rPr>
+          <w:rFonts w:eastAsia="Noto Serif CJK SC" w:cs="SolaimanLipi" w:ascii="SolaimanLipi" w:hAnsi="SolaimanLipi"/>
+          <w:color w:val="auto"/>
+          <w:kern w:val="2"/>
+          <w:sz w:val="24"/>
+          <w:szCs w:val="24"/>
+          <w:lang w:val="en-US" w:eastAsia="zh-CN" w:bidi="hi-IN"/>
+        </w:rPr>
+      </w:r>
+    </w:p>
+    <w:p>
+      <w:pPr>
+        <w:pStyle w:val="Normal"/>
+        <w:bidi w:val="0"/>
+        <w:jc w:val="start"/>
+        <w:rPr>
+          <w:rFonts w:ascii="SolaimanLipi" w:hAnsi="SolaimanLipi" w:cs="SolaimanLipi"/>
+          <w:sz w:val="24"/>
+          <w:szCs w:val="24"/>
+        </w:rPr>
+      </w:pPr>
+      <w:r>
+        <w:rPr>
+          <w:rFonts w:ascii="SolaimanLipi" w:hAnsi="SolaimanLipi" w:eastAsia="Noto Serif CJK SC" w:cs="SolaimanLipi"/>
           <w:color w:val="auto"/>
           <w:kern w:val="2"/>
           <w:sz w:val="24"/>
@@ -202,7 +208,7 @@
       </w:r>
       <w:r>
         <w:rPr>
-          <w:rFonts w:eastAsia="Noto Serif CJK SC" w:cs="SolaimanLipi"/>
+          <w:rFonts w:eastAsia="Noto Serif CJK SC" w:cs="SolaimanLipi" w:ascii="SolaimanLipi" w:hAnsi="SolaimanLipi"/>
           <w:color w:val="auto"/>
           <w:kern w:val="2"/>
           <w:sz w:val="24"/>
@@ -213,7 +219,7 @@
       </w:r>
       <w:r>
         <w:rPr>
-          <w:rFonts w:ascii="Liberation Serif" w:hAnsi="Liberation Serif" w:eastAsia="Noto Serif CJK SC" w:cs="SolaimanLipi"/>
+          <w:rFonts w:ascii="SolaimanLipi" w:hAnsi="SolaimanLipi" w:eastAsia="Noto Serif CJK SC" w:cs="SolaimanLipi"/>
           <w:color w:val="auto"/>
           <w:kern w:val="2"/>
           <w:sz w:val="24"/>
@@ -225,7 +231,7 @@
       </w:r>
       <w:r>
         <w:rPr>
-          <w:rFonts w:eastAsia="Noto Serif CJK SC" w:cs="SolaimanLipi"/>
+          <w:rFonts w:eastAsia="Noto Serif CJK SC" w:cs="SolaimanLipi" w:ascii="SolaimanLipi" w:hAnsi="SolaimanLipi"/>
           <w:color w:val="auto"/>
           <w:kern w:val="2"/>
           <w:sz w:val="24"/>
@@ -236,7 +242,7 @@
       </w:r>
       <w:r>
         <w:rPr>
-          <w:rFonts w:ascii="Liberation Serif" w:hAnsi="Liberation Serif" w:eastAsia="Noto Serif CJK SC" w:cs="SolaimanLipi"/>
+          <w:rFonts w:ascii="SolaimanLipi" w:hAnsi="SolaimanLipi" w:eastAsia="Noto Serif CJK SC" w:cs="SolaimanLipi"/>
           <w:color w:val="auto"/>
           <w:kern w:val="2"/>
           <w:sz w:val="24"/>
@@ -253,13 +259,14 @@
         <w:bidi w:val="0"/>
         <w:jc w:val="start"/>
         <w:rPr>
-          <w:sz w:val="24"/>
-          <w:szCs w:val="24"/>
-        </w:rPr>
-      </w:pPr>
-      <w:r>
-        <w:rPr>
-          <w:rFonts w:ascii="Liberation Serif" w:hAnsi="Liberation Serif" w:eastAsia="Noto Serif CJK SC" w:cs="SolaimanLipi"/>
+          <w:rFonts w:ascii="SolaimanLipi" w:hAnsi="SolaimanLipi" w:cs="SolaimanLipi"/>
+          <w:sz w:val="24"/>
+          <w:szCs w:val="24"/>
+        </w:rPr>
+      </w:pPr>
+      <w:r>
+        <w:rPr>
+          <w:rFonts w:ascii="SolaimanLipi" w:hAnsi="SolaimanLipi" w:eastAsia="Noto Serif CJK SC" w:cs="SolaimanLipi"/>
           <w:color w:val="auto"/>
           <w:kern w:val="2"/>
           <w:sz w:val="24"/>
@@ -271,7 +278,7 @@
       </w:r>
       <w:r>
         <w:rPr>
-          <w:rFonts w:eastAsia="Noto Serif CJK SC" w:cs="SolaimanLipi"/>
+          <w:rFonts w:eastAsia="Noto Serif CJK SC" w:cs="SolaimanLipi" w:ascii="SolaimanLipi" w:hAnsi="SolaimanLipi"/>
           <w:color w:val="auto"/>
           <w:kern w:val="2"/>
           <w:sz w:val="24"/>
@@ -282,7 +289,7 @@
       </w:r>
       <w:r>
         <w:rPr>
-          <w:rFonts w:ascii="Liberation Serif" w:hAnsi="Liberation Serif" w:eastAsia="Noto Serif CJK SC" w:cs="SolaimanLipi"/>
+          <w:rFonts w:ascii="SolaimanLipi" w:hAnsi="SolaimanLipi" w:eastAsia="Noto Serif CJK SC" w:cs="SolaimanLipi"/>
           <w:color w:val="auto"/>
           <w:kern w:val="2"/>
           <w:sz w:val="24"/>
@@ -299,13 +306,14 @@
         <w:bidi w:val="0"/>
         <w:jc w:val="start"/>
         <w:rPr>
-          <w:sz w:val="24"/>
-          <w:szCs w:val="24"/>
-        </w:rPr>
-      </w:pPr>
-      <w:r>
-        <w:rPr>
-          <w:rFonts w:ascii="Liberation Serif" w:hAnsi="Liberation Serif" w:eastAsia="Noto Serif CJK SC" w:cs="SolaimanLipi"/>
+          <w:rFonts w:ascii="SolaimanLipi" w:hAnsi="SolaimanLipi" w:cs="SolaimanLipi"/>
+          <w:sz w:val="24"/>
+          <w:szCs w:val="24"/>
+        </w:rPr>
+      </w:pPr>
+      <w:r>
+        <w:rPr>
+          <w:rFonts w:ascii="SolaimanLipi" w:hAnsi="SolaimanLipi" w:eastAsia="Noto Serif CJK SC" w:cs="SolaimanLipi"/>
           <w:color w:val="auto"/>
           <w:kern w:val="2"/>
           <w:sz w:val="24"/>
@@ -317,7 +325,7 @@
       </w:r>
       <w:r>
         <w:rPr>
-          <w:rFonts w:eastAsia="Noto Serif CJK SC" w:cs="SolaimanLipi"/>
+          <w:rFonts w:eastAsia="Noto Serif CJK SC" w:cs="SolaimanLipi" w:ascii="SolaimanLipi" w:hAnsi="SolaimanLipi"/>
           <w:color w:val="auto"/>
           <w:kern w:val="2"/>
           <w:sz w:val="24"/>
@@ -328,7 +336,7 @@
       </w:r>
       <w:r>
         <w:rPr>
-          <w:rFonts w:ascii="Liberation Serif" w:hAnsi="Liberation Serif" w:eastAsia="Noto Serif CJK SC" w:cs="SolaimanLipi"/>
+          <w:rFonts w:ascii="SolaimanLipi" w:hAnsi="SolaimanLipi" w:eastAsia="Noto Serif CJK SC" w:cs="SolaimanLipi"/>
           <w:color w:val="auto"/>
           <w:kern w:val="2"/>
           <w:sz w:val="24"/>
@@ -345,13 +353,14 @@
         <w:bidi w:val="0"/>
         <w:jc w:val="start"/>
         <w:rPr>
-          <w:sz w:val="24"/>
-          <w:szCs w:val="24"/>
-        </w:rPr>
-      </w:pPr>
-      <w:r>
-        <w:rPr>
-          <w:rFonts w:ascii="Liberation Serif" w:hAnsi="Liberation Serif" w:eastAsia="Noto Serif CJK SC" w:cs="SolaimanLipi"/>
+          <w:rFonts w:ascii="SolaimanLipi" w:hAnsi="SolaimanLipi" w:cs="SolaimanLipi"/>
+          <w:sz w:val="24"/>
+          <w:szCs w:val="24"/>
+        </w:rPr>
+      </w:pPr>
+      <w:r>
+        <w:rPr>
+          <w:rFonts w:ascii="SolaimanLipi" w:hAnsi="SolaimanLipi" w:eastAsia="Noto Serif CJK SC" w:cs="SolaimanLipi"/>
           <w:color w:val="auto"/>
           <w:kern w:val="2"/>
           <w:sz w:val="24"/>
@@ -363,7 +372,7 @@
       </w:r>
       <w:r>
         <w:rPr>
-          <w:rFonts w:eastAsia="Noto Serif CJK SC" w:cs="SolaimanLipi"/>
+          <w:rFonts w:eastAsia="Noto Serif CJK SC" w:cs="SolaimanLipi" w:ascii="SolaimanLipi" w:hAnsi="SolaimanLipi"/>
           <w:color w:val="auto"/>
           <w:kern w:val="2"/>
           <w:sz w:val="24"/>
@@ -374,7 +383,7 @@
       </w:r>
       <w:r>
         <w:rPr>
-          <w:rFonts w:ascii="Liberation Serif" w:hAnsi="Liberation Serif" w:eastAsia="Noto Serif CJK SC" w:cs="SolaimanLipi"/>
+          <w:rFonts w:ascii="SolaimanLipi" w:hAnsi="SolaimanLipi" w:eastAsia="Noto Serif CJK SC" w:cs="SolaimanLipi"/>
           <w:color w:val="auto"/>
           <w:kern w:val="2"/>
           <w:sz w:val="24"/>
@@ -386,7 +395,7 @@
       </w:r>
       <w:r>
         <w:rPr>
-          <w:rFonts w:eastAsia="Noto Serif CJK SC" w:cs="SolaimanLipi"/>
+          <w:rFonts w:eastAsia="Noto Serif CJK SC" w:cs="SolaimanLipi" w:ascii="SolaimanLipi" w:hAnsi="SolaimanLipi"/>
           <w:color w:val="auto"/>
           <w:kern w:val="2"/>
           <w:sz w:val="24"/>
@@ -397,7 +406,7 @@
       </w:r>
       <w:r>
         <w:rPr>
-          <w:rFonts w:ascii="Liberation Serif" w:hAnsi="Liberation Serif" w:eastAsia="Noto Serif CJK SC" w:cs="SolaimanLipi"/>
+          <w:rFonts w:ascii="SolaimanLipi" w:hAnsi="SolaimanLipi" w:eastAsia="Noto Serif CJK SC" w:cs="SolaimanLipi"/>
           <w:color w:val="auto"/>
           <w:kern w:val="2"/>
           <w:sz w:val="24"/>
@@ -414,59 +423,299 @@
         <w:bidi w:val="0"/>
         <w:jc w:val="start"/>
         <w:rPr>
-          <w:sz w:val="24"/>
-          <w:szCs w:val="24"/>
-        </w:rPr>
-      </w:pPr>
-      <w:r>
-        <w:rPr>
-          <w:rFonts w:eastAsia="Noto Serif CJK SC" w:cs="SolaimanLipi"/>
-          <w:color w:val="auto"/>
-          <w:kern w:val="2"/>
-          <w:sz w:val="24"/>
-          <w:szCs w:val="24"/>
-          <w:lang w:val="en-US" w:eastAsia="zh-CN" w:bidi="hi-IN"/>
-        </w:rPr>
-        <w:t xml:space="preserve"> </w:t>
-      </w:r>
-    </w:p>
-    <w:p>
-      <w:pPr>
-        <w:pStyle w:val="Normal"/>
-        <w:bidi w:val="0"/>
-        <w:jc w:val="start"/>
-        <w:rPr>
-          <w:rFonts w:ascii="Liberation Serif" w:hAnsi="Liberation Serif" w:eastAsia="Noto Serif CJK SC"/>
-          <w:color w:val="auto"/>
-          <w:kern w:val="2"/>
-          <w:sz w:val="24"/>
-          <w:szCs w:val="24"/>
-          <w:lang w:val="en-US" w:eastAsia="zh-CN" w:bidi="hi-IN"/>
-        </w:rPr>
-      </w:pPr>
-      <w:r>
-        <w:rPr>
-          <w:rFonts w:eastAsia="Noto Serif CJK SC"/>
-          <w:color w:val="auto"/>
-          <w:kern w:val="2"/>
-          <w:sz w:val="24"/>
-          <w:szCs w:val="24"/>
-          <w:lang w:val="en-US" w:eastAsia="zh-CN" w:bidi="hi-IN"/>
-        </w:rPr>
-      </w:r>
-    </w:p>
-    <w:p>
-      <w:pPr>
-        <w:pStyle w:val="Normal"/>
-        <w:bidi w:val="0"/>
-        <w:jc w:val="start"/>
-        <w:rPr>
-          <w:sz w:val="24"/>
-          <w:szCs w:val="24"/>
-        </w:rPr>
-      </w:pPr>
-      <w:r>
-        <w:rPr>
+          <w:rFonts w:ascii="SolaimanLipi" w:hAnsi="SolaimanLipi" w:cs="SolaimanLipi"/>
+          <w:sz w:val="24"/>
+          <w:szCs w:val="24"/>
+        </w:rPr>
+      </w:pPr>
+      <w:r>
+        <w:rPr>
+          <w:rFonts w:ascii="SolaimanLipi" w:hAnsi="SolaimanLipi" w:cs="SolaimanLipi"/>
+          <w:sz w:val="24"/>
+          <w:sz w:val="24"/>
+          <w:szCs w:val="24"/>
+        </w:rPr>
+        <w:t>প্রাচ্যের অনেক ধর্মের মতোই হিন্দু ধর্মে আছে দ্বৈতবাদের কথা। পাশ্চাত্যেও মাঝেমধ্যে এর উদয় ঘটেছিল। তবে এ ধরনের চিন্তাকে একঘরে করে রাখা হয়েছিল। এমন একটি বিপরীত চিন্তা হলো মানিকিজম বা মানি ধর্ম। এখানে বলা হয়</w:t>
+      </w:r>
+      <w:r>
+        <w:rPr>
+          <w:rFonts w:cs="SolaimanLipi" w:ascii="SolaimanLipi" w:hAnsi="SolaimanLipi"/>
+          <w:sz w:val="24"/>
+          <w:szCs w:val="24"/>
+        </w:rPr>
+        <w:t xml:space="preserve">, </w:t>
+      </w:r>
+      <w:r>
+        <w:rPr>
+          <w:rFonts w:ascii="SolaimanLipi" w:hAnsi="SolaimanLipi" w:cs="SolaimanLipi"/>
+          <w:sz w:val="24"/>
+          <w:sz w:val="24"/>
+          <w:szCs w:val="24"/>
+        </w:rPr>
+        <w:t>পৃথিবীটা সমান ও বিপরীত পরিমাণ ভালো ও খারাপ দ্বারা প্রভাবিত। দূরপ্রাচ্যের ইন ও ইয়াং এবং নিকটপ্রাচ্যের জরথুস্রের ভালো ও খারাপের মতো সৃষ্টি ও ধ্বংস ছিল একই মুদ্রার এপিঠ</w:t>
+      </w:r>
+      <w:r>
+        <w:rPr>
+          <w:rFonts w:cs="SolaimanLipi" w:ascii="SolaimanLipi" w:hAnsi="SolaimanLipi"/>
+          <w:sz w:val="24"/>
+          <w:szCs w:val="24"/>
+        </w:rPr>
+        <w:t>-</w:t>
+      </w:r>
+      <w:r>
+        <w:rPr>
+          <w:rFonts w:ascii="SolaimanLipi" w:hAnsi="SolaimanLipi" w:cs="SolaimanLipi"/>
+          <w:sz w:val="24"/>
+          <w:sz w:val="24"/>
+          <w:szCs w:val="24"/>
+        </w:rPr>
+        <w:t>ওপিঠ। দেবতা শিব একইসাথে জগতের সৃষ্টি ও ধ্বংসের নায়ক। ছবিতে দেখানো হয়</w:t>
+      </w:r>
+      <w:r>
+        <w:rPr>
+          <w:rFonts w:cs="SolaimanLipi" w:ascii="SolaimanLipi" w:hAnsi="SolaimanLipi"/>
+          <w:sz w:val="24"/>
+          <w:szCs w:val="24"/>
+        </w:rPr>
+        <w:t xml:space="preserve">, </w:t>
+      </w:r>
+      <w:r>
+        <w:rPr>
+          <w:rFonts w:ascii="SolaimanLipi" w:hAnsi="SolaimanLipi" w:cs="SolaimanLipi"/>
+          <w:sz w:val="24"/>
+          <w:sz w:val="24"/>
+          <w:szCs w:val="24"/>
+        </w:rPr>
+        <w:t>তার এক হাতে সৃষ্টির ঢাক</w:t>
+      </w:r>
+      <w:r>
+        <w:rPr>
+          <w:rFonts w:cs="SolaimanLipi" w:ascii="SolaimanLipi" w:hAnsi="SolaimanLipi"/>
+          <w:sz w:val="24"/>
+          <w:szCs w:val="24"/>
+        </w:rPr>
+        <w:t xml:space="preserve">, </w:t>
+      </w:r>
+      <w:r>
+        <w:rPr>
+          <w:rFonts w:ascii="SolaimanLipi" w:hAnsi="SolaimanLipi" w:cs="SolaimanLipi"/>
+          <w:sz w:val="24"/>
+          <w:sz w:val="24"/>
+          <w:szCs w:val="24"/>
+        </w:rPr>
+        <w:t xml:space="preserve">আরেক হাতে ধ্বংসের শিখা। তবে শিব আবার শূন্যতারও প্রতিনিধিত্ব করে। এই দেবতার একটি দিক হলো নিষ্কল শিব। আক্ষ্রিকভাবে এই শিবের অর্থই হলো অংশবিহীন শিব। চূড়ান্ত ভয়েড বা শূন্যতা ও পরম নাথিংনেস। প্রাণহীনতার বাস্তব বহিঃপ্রকাশ। তবে মহাবিশ্বের সৃষ্টিও ভয়েড বা শূন্য থেকে। যেভাবে জন্ম অসীমের। হিন্দু ধর্মে মহাবিশ্ব পাশ্চাত্যের ধারণা থেকে আলাদা ছিল। এখানে মহাবিশ্বের পরিধি অসীম। আমাদের মহাবিশ্ব পেরিয়ে আছে আরও বহু বহু মহাবিশ্ব। </w:t>
+      </w:r>
+    </w:p>
+    <w:p>
+      <w:pPr>
+        <w:pStyle w:val="Normal"/>
+        <w:bidi w:val="0"/>
+        <w:jc w:val="start"/>
+        <w:rPr>
+          <w:rFonts w:ascii="SolaimanLipi" w:hAnsi="SolaimanLipi" w:cs="SolaimanLipi"/>
+          <w:sz w:val="24"/>
+          <w:szCs w:val="24"/>
+        </w:rPr>
+      </w:pPr>
+      <w:r>
+        <w:rPr>
+          <w:rFonts w:ascii="SolaimanLipi" w:hAnsi="SolaimanLipi" w:cs="SolaimanLipi"/>
+          <w:sz w:val="24"/>
+          <w:sz w:val="24"/>
+          <w:szCs w:val="24"/>
+        </w:rPr>
+        <w:t>ওদিকে মহাবিশ্ব আবার তার শূন্যতাকেও ভুলে যায়নি। শূন্যতা থেকে মহাবিশ্বের জন্ম। আবার শূন্যতার প্রাপ্তি হয়ে দাঁড়াল মানুষের চূড়ান্ত লক্ষ্য। এক গল্পে মৃত্যু আত্মা সম্পর্কে শিষ্যকে বলছে</w:t>
+      </w:r>
+      <w:r>
+        <w:rPr>
+          <w:rFonts w:cs="SolaimanLipi" w:ascii="SolaimanLipi" w:hAnsi="SolaimanLipi"/>
+          <w:sz w:val="24"/>
+          <w:szCs w:val="24"/>
+        </w:rPr>
+        <w:t>, “</w:t>
+      </w:r>
+      <w:r>
+        <w:rPr>
+          <w:rFonts w:ascii="SolaimanLipi" w:hAnsi="SolaimanLipi" w:cs="SolaimanLipi"/>
+          <w:sz w:val="24"/>
+          <w:sz w:val="24"/>
+          <w:szCs w:val="24"/>
+        </w:rPr>
+        <w:t>সব প্রাণীর হৃদয়ে লুকায়িত আছে আত্মা</w:t>
+      </w:r>
+      <w:r>
+        <w:rPr>
+          <w:rFonts w:cs="SolaimanLipi" w:ascii="SolaimanLipi" w:hAnsi="SolaimanLipi"/>
+          <w:sz w:val="24"/>
+          <w:szCs w:val="24"/>
+        </w:rPr>
+        <w:t xml:space="preserve">, </w:t>
+      </w:r>
+      <w:r>
+        <w:rPr>
+          <w:rFonts w:ascii="SolaimanLipi" w:hAnsi="SolaimanLipi" w:cs="SolaimanLipi"/>
+          <w:sz w:val="24"/>
+          <w:sz w:val="24"/>
+          <w:szCs w:val="24"/>
+        </w:rPr>
+        <w:t>স্বকীয়তা। সবচেয়ে ক্ষুদ্র পরমাণুর চেয়ে ক্ষুদ্র</w:t>
+      </w:r>
+      <w:r>
+        <w:rPr>
+          <w:rFonts w:cs="SolaimanLipi" w:ascii="SolaimanLipi" w:hAnsi="SolaimanLipi"/>
+          <w:sz w:val="24"/>
+          <w:szCs w:val="24"/>
+        </w:rPr>
+        <w:t xml:space="preserve">, </w:t>
+      </w:r>
+      <w:r>
+        <w:rPr>
+          <w:rFonts w:ascii="SolaimanLipi" w:hAnsi="SolaimanLipi" w:cs="SolaimanLipi"/>
+          <w:sz w:val="24"/>
+          <w:sz w:val="24"/>
+          <w:szCs w:val="24"/>
+        </w:rPr>
+        <w:t>সুবিশাল মহাকাশের চেয়ে বড়।</w:t>
+      </w:r>
+      <w:r>
+        <w:rPr>
+          <w:rFonts w:cs="SolaimanLipi" w:ascii="SolaimanLipi" w:hAnsi="SolaimanLipi"/>
+          <w:sz w:val="24"/>
+          <w:szCs w:val="24"/>
+        </w:rPr>
+        <w:t xml:space="preserve">" </w:t>
+      </w:r>
+      <w:r>
+        <w:rPr>
+          <w:rFonts w:ascii="SolaimanLipi" w:hAnsi="SolaimanLipi" w:cs="SolaimanLipi"/>
+          <w:sz w:val="24"/>
+          <w:sz w:val="24"/>
+          <w:szCs w:val="24"/>
+        </w:rPr>
+        <w:t>এ আত্মা বাস করে সব জিনিসের মধ্যে। এ আত্মা মহাবিশ্বের নির্যাসের অংশ। এর নেই মৃত্যু। কেউ মারা গেলে আত্মা দেহ থেকে মুক্ত হয়। প্রবেশ করে আরেক দেহে।</w:t>
+      </w:r>
+      <w:r>
+        <w:rPr>
+          <w:rFonts w:ascii="SolaimanLipi" w:hAnsi="SolaimanLipi" w:cs="SolaimanLipi"/>
+          <w:sz w:val="24"/>
+          <w:sz w:val="24"/>
+          <w:szCs w:val="36"/>
+          <w:vertAlign w:val="superscript"/>
+        </w:rPr>
+        <w:t>১</w:t>
+      </w:r>
+      <w:r>
+        <w:rPr>
+          <w:rFonts w:ascii="SolaimanLipi" w:hAnsi="SolaimanLipi" w:cs="SolaimanLipi"/>
+          <w:sz w:val="24"/>
+          <w:sz w:val="24"/>
+          <w:szCs w:val="24"/>
+        </w:rPr>
+        <w:t xml:space="preserve">  আত্মার স্থানান্তরের মাধ্যমে মানুষটার নবজন্ম হয়। হিন্দু ধর্মের উদ্দেশ্য হলো আত্মাকে পুনজন্মের চক্র থেকে পুরোপুরি বের করে আনা। মৃত্যুর প্রান্তরে প্রান্তরে ঘুরে মরা থেকে প্রাণহীনতার মাধ্যমে চূড়ান্ত মুক্তি অর্জনের পথ হলো বাস্তবতার ভ্রম থেকে সরে আসা। দেবতার কথা হলো</w:t>
+      </w:r>
+      <w:r>
+        <w:rPr>
+          <w:rFonts w:cs="SolaimanLipi" w:ascii="SolaimanLipi" w:hAnsi="SolaimanLipi"/>
+          <w:sz w:val="24"/>
+          <w:szCs w:val="24"/>
+        </w:rPr>
+        <w:t>, “</w:t>
+      </w:r>
+      <w:r>
+        <w:rPr>
+          <w:rFonts w:ascii="SolaimanLipi" w:hAnsi="SolaimanLipi" w:cs="SolaimanLipi"/>
+          <w:sz w:val="24"/>
+          <w:sz w:val="24"/>
+          <w:szCs w:val="24"/>
+        </w:rPr>
+        <w:t>আত্মার বাড়ি দেহ। আনন্দ ও কষ্টের শক্তি একে নিয়ন্ত্রণ করে। মানুষ দেহের নিয়ন্ত্রণে থাকলে কখনও মুক্তি পাবে না। মুক্তির জন্য রক্ত</w:t>
+      </w:r>
+      <w:r>
+        <w:rPr>
+          <w:rFonts w:cs="SolaimanLipi" w:ascii="SolaimanLipi" w:hAnsi="SolaimanLipi"/>
+          <w:sz w:val="24"/>
+          <w:szCs w:val="24"/>
+        </w:rPr>
+        <w:t>-</w:t>
+      </w:r>
+      <w:r>
+        <w:rPr>
+          <w:rFonts w:ascii="SolaimanLipi" w:hAnsi="SolaimanLipi" w:cs="SolaimanLipi"/>
+          <w:sz w:val="24"/>
+          <w:sz w:val="24"/>
+          <w:szCs w:val="24"/>
+        </w:rPr>
+        <w:t xml:space="preserve">মাংসের চাহিদা থেকে মুক্ত হয়ে আত্মার শূন্যতা ও নিরবতাকে গ্রহণ করতে হবে। আত্মা তখন মানবিক চাহিদা ত্যাগ করে উড়ে চলে যাবে।  </w:t>
+      </w:r>
+    </w:p>
+    <w:p>
+      <w:pPr>
+        <w:pStyle w:val="Normal"/>
+        <w:bidi w:val="0"/>
+        <w:jc w:val="start"/>
+        <w:rPr>
+          <w:rFonts w:ascii="SolaimanLipi" w:hAnsi="SolaimanLipi" w:eastAsia="Noto Serif CJK SC" w:cs="SolaimanLipi"/>
+          <w:color w:val="auto"/>
+          <w:kern w:val="2"/>
+          <w:sz w:val="24"/>
+          <w:szCs w:val="24"/>
+          <w:lang w:val="en-US" w:eastAsia="zh-CN" w:bidi="hi-IN"/>
+        </w:rPr>
+      </w:pPr>
+      <w:r>
+        <w:rPr>
+          <w:rFonts w:ascii="SolaimanLipi" w:hAnsi="SolaimanLipi" w:eastAsia="Noto Serif CJK SC" w:cs="SolaimanLipi"/>
+          <w:color w:val="auto"/>
+          <w:kern w:val="2"/>
+          <w:sz w:val="24"/>
+          <w:sz w:val="24"/>
+          <w:szCs w:val="24"/>
+          <w:lang w:val="en-US" w:eastAsia="zh-CN" w:bidi="hi-IN"/>
+        </w:rPr>
+        <w:t xml:space="preserve">নোট </w:t>
+      </w:r>
+    </w:p>
+    <w:p>
+      <w:pPr>
+        <w:pStyle w:val="Normal"/>
+        <w:bidi w:val="0"/>
+        <w:jc w:val="start"/>
+        <w:rPr>
+          <w:rFonts w:ascii="SolaimanLipi" w:hAnsi="SolaimanLipi" w:eastAsia="Noto Serif CJK SC" w:cs="SolaimanLipi"/>
+          <w:color w:val="auto"/>
+          <w:kern w:val="2"/>
+          <w:sz w:val="24"/>
+          <w:szCs w:val="24"/>
+          <w:lang w:val="en-US" w:eastAsia="zh-CN" w:bidi="hi-IN"/>
+        </w:rPr>
+      </w:pPr>
+      <w:r>
+        <w:rPr>
+          <w:rFonts w:ascii="SolaimanLipi" w:hAnsi="SolaimanLipi" w:eastAsia="Noto Serif CJK SC" w:cs="SolaimanLipi"/>
+          <w:color w:val="auto"/>
+          <w:kern w:val="2"/>
+          <w:sz w:val="24"/>
+          <w:sz w:val="24"/>
+          <w:szCs w:val="24"/>
+          <w:lang w:val="en-US" w:eastAsia="zh-CN" w:bidi="hi-IN"/>
+        </w:rPr>
+        <w:t xml:space="preserve">১। এখানে উল্লেখিত তথ্য সব মতের মানুষের ধারণার সাথে মিলবে না। প্রাসঙ্গিক বিষয় হিসেবে রাখা হয়েছে।  </w:t>
+      </w:r>
+    </w:p>
+    <w:p>
+      <w:pPr>
+        <w:pStyle w:val="Normal"/>
+        <w:bidi w:val="0"/>
+        <w:jc w:val="start"/>
+        <w:rPr>
+          <w:rFonts w:ascii="SolaimanLipi" w:hAnsi="SolaimanLipi" w:cs="SolaimanLipi"/>
+          <w:sz w:val="24"/>
+          <w:szCs w:val="24"/>
+        </w:rPr>
+      </w:pPr>
+      <w:r>
+        <w:rPr>
+          <w:rFonts w:cs="SolaimanLipi" w:ascii="SolaimanLipi" w:hAnsi="SolaimanLipi"/>
           <w:sz w:val="24"/>
           <w:szCs w:val="24"/>
         </w:rPr>

</xml_diff>

<commit_message>
zero: zero in india china
</commit_message>
<xml_diff>
--- a/books/zero/03 Zero Ventured.docx
+++ b/books/zero/03 Zero Ventured.docx
@@ -9,8 +9,6 @@
         <w:jc w:val="center"/>
         <w:rPr>
           <w:rFonts w:ascii="SolaimanLipi" w:hAnsi="SolaimanLipi" w:cs="SolaimanLipi"/>
-          <w:sz w:val="26"/>
-          <w:szCs w:val="26"/>
         </w:rPr>
       </w:pPr>
       <w:r>
@@ -33,8 +31,6 @@
         <w:jc w:val="center"/>
         <w:rPr>
           <w:rFonts w:ascii="SolaimanLipi" w:hAnsi="SolaimanLipi" w:cs="SolaimanLipi"/>
-          <w:sz w:val="26"/>
-          <w:szCs w:val="26"/>
         </w:rPr>
       </w:pPr>
       <w:r>
@@ -57,8 +53,6 @@
         <w:jc w:val="center"/>
         <w:rPr>
           <w:rFonts w:ascii="SolaimanLipi" w:hAnsi="SolaimanLipi" w:cs="SolaimanLipi"/>
-          <w:sz w:val="26"/>
-          <w:szCs w:val="26"/>
         </w:rPr>
       </w:pPr>
       <w:r>
@@ -106,8 +100,6 @@
         <w:jc w:val="start"/>
         <w:rPr>
           <w:rFonts w:ascii="SolaimanLipi" w:hAnsi="SolaimanLipi" w:cs="SolaimanLipi"/>
-          <w:sz w:val="26"/>
-          <w:szCs w:val="26"/>
         </w:rPr>
       </w:pPr>
       <w:r>
@@ -130,8 +122,6 @@
         <w:jc w:val="end"/>
         <w:rPr>
           <w:rFonts w:ascii="SolaimanLipi" w:hAnsi="SolaimanLipi" w:cs="SolaimanLipi"/>
-          <w:sz w:val="26"/>
-          <w:szCs w:val="26"/>
         </w:rPr>
       </w:pPr>
       <w:r>
@@ -190,8 +180,6 @@
         <w:jc w:val="start"/>
         <w:rPr>
           <w:rFonts w:ascii="SolaimanLipi" w:hAnsi="SolaimanLipi" w:cs="SolaimanLipi"/>
-          <w:sz w:val="26"/>
-          <w:szCs w:val="26"/>
         </w:rPr>
       </w:pPr>
       <w:r>
@@ -260,8 +248,6 @@
         <w:jc w:val="start"/>
         <w:rPr>
           <w:rFonts w:ascii="SolaimanLipi" w:hAnsi="SolaimanLipi" w:cs="SolaimanLipi"/>
-          <w:sz w:val="26"/>
-          <w:szCs w:val="26"/>
         </w:rPr>
       </w:pPr>
       <w:r>
@@ -307,8 +293,6 @@
         <w:jc w:val="start"/>
         <w:rPr>
           <w:rFonts w:ascii="SolaimanLipi" w:hAnsi="SolaimanLipi" w:cs="SolaimanLipi"/>
-          <w:sz w:val="26"/>
-          <w:szCs w:val="26"/>
         </w:rPr>
       </w:pPr>
       <w:r>
@@ -354,8 +338,6 @@
         <w:jc w:val="start"/>
         <w:rPr>
           <w:rFonts w:ascii="SolaimanLipi" w:hAnsi="SolaimanLipi" w:cs="SolaimanLipi"/>
-          <w:sz w:val="26"/>
-          <w:szCs w:val="26"/>
         </w:rPr>
       </w:pPr>
       <w:r>
@@ -424,8 +406,6 @@
         <w:jc w:val="start"/>
         <w:rPr>
           <w:rFonts w:ascii="SolaimanLipi" w:hAnsi="SolaimanLipi" w:cs="SolaimanLipi"/>
-          <w:sz w:val="26"/>
-          <w:szCs w:val="26"/>
         </w:rPr>
       </w:pPr>
       <w:r>
@@ -513,8 +493,6 @@
         <w:jc w:val="start"/>
         <w:rPr>
           <w:rFonts w:ascii="SolaimanLipi" w:hAnsi="SolaimanLipi" w:cs="SolaimanLipi"/>
-          <w:sz w:val="26"/>
-          <w:szCs w:val="26"/>
         </w:rPr>
       </w:pPr>
       <w:r>
@@ -759,8 +737,6 @@
         <w:jc w:val="center"/>
         <w:rPr>
           <w:rFonts w:ascii="SolaimanLipi" w:hAnsi="SolaimanLipi" w:cs="SolaimanLipi"/>
-          <w:sz w:val="26"/>
-          <w:szCs w:val="26"/>
         </w:rPr>
       </w:pPr>
       <w:r>
@@ -780,8 +756,6 @@
         <w:jc w:val="start"/>
         <w:rPr>
           <w:rFonts w:ascii="SolaimanLipi" w:hAnsi="SolaimanLipi" w:cs="SolaimanLipi"/>
-          <w:sz w:val="26"/>
-          <w:szCs w:val="26"/>
         </w:rPr>
       </w:pPr>
       <w:r>
@@ -800,8 +774,6 @@
         <w:jc w:val="start"/>
         <w:rPr>
           <w:rFonts w:ascii="SolaimanLipi" w:hAnsi="SolaimanLipi" w:cs="SolaimanLipi"/>
-          <w:sz w:val="26"/>
-          <w:szCs w:val="26"/>
         </w:rPr>
       </w:pPr>
       <w:r>
@@ -824,8 +796,6 @@
         <w:jc w:val="end"/>
         <w:rPr>
           <w:rFonts w:ascii="SolaimanLipi" w:hAnsi="SolaimanLipi" w:cs="SolaimanLipi"/>
-          <w:sz w:val="26"/>
-          <w:szCs w:val="26"/>
         </w:rPr>
       </w:pPr>
       <w:r>
@@ -865,8 +835,6 @@
         <w:jc w:val="start"/>
         <w:rPr>
           <w:rFonts w:ascii="SolaimanLipi" w:hAnsi="SolaimanLipi" w:cs="SolaimanLipi"/>
-          <w:sz w:val="26"/>
-          <w:szCs w:val="26"/>
         </w:rPr>
       </w:pPr>
       <w:r>
@@ -902,29 +870,28 @@
         <w:bidi w:val="0"/>
         <w:jc w:val="start"/>
         <w:rPr>
-          <w:rFonts w:eastAsia="Noto Serif CJK SC"/>
-          <w:color w:val="auto"/>
-          <w:kern w:val="2"/>
-          <w:lang w:val="en-US" w:eastAsia="zh-CN" w:bidi="hi-IN"/>
-        </w:rPr>
-      </w:pPr>
-      <w:r>
-        <w:rPr>
-          <w:rFonts w:cs="SolaimanLipi" w:ascii="SolaimanLipi" w:hAnsi="SolaimanLipi"/>
-          <w:sz w:val="26"/>
-          <w:szCs w:val="26"/>
-        </w:rPr>
-      </w:r>
-    </w:p>
-    <w:p>
-      <w:pPr>
-        <w:pStyle w:val="Normal"/>
-        <w:bidi w:val="0"/>
-        <w:jc w:val="start"/>
-        <w:rPr>
-          <w:rFonts w:ascii="SolaimanLipi" w:hAnsi="SolaimanLipi" w:cs="SolaimanLipi"/>
-          <w:sz w:val="26"/>
-          <w:szCs w:val="26"/>
+          <w:rFonts w:ascii="SolaimanLipi" w:hAnsi="SolaimanLipi" w:eastAsia="Noto Serif CJK SC" w:cs="SolaimanLipi"/>
+          <w:color w:val="auto"/>
+          <w:kern w:val="2"/>
+          <w:lang w:val="en-US" w:eastAsia="zh-CN" w:bidi="hi-IN"/>
+        </w:rPr>
+      </w:pPr>
+      <w:r>
+        <w:rPr>
+          <w:rFonts w:eastAsia="Noto Serif CJK SC" w:cs="SolaimanLipi" w:ascii="SolaimanLipi" w:hAnsi="SolaimanLipi"/>
+          <w:color w:val="auto"/>
+          <w:kern w:val="2"/>
+          <w:lang w:val="en-US" w:eastAsia="zh-CN" w:bidi="hi-IN"/>
+        </w:rPr>
+      </w:r>
+    </w:p>
+    <w:p>
+      <w:pPr>
+        <w:pStyle w:val="Normal"/>
+        <w:bidi w:val="0"/>
+        <w:jc w:val="start"/>
+        <w:rPr>
+          <w:rFonts w:ascii="SolaimanLipi" w:hAnsi="SolaimanLipi" w:cs="SolaimanLipi"/>
         </w:rPr>
       </w:pPr>
       <w:r>
@@ -976,15 +943,7 @@
           <w:sz w:val="26"/>
           <w:szCs w:val="26"/>
         </w:rPr>
-        <w:t>(</w:t>
-      </w:r>
-      <w:r>
-        <w:rPr>
-          <w:rFonts w:cs="SolaimanLipi" w:ascii="SolaimanLipi" w:hAnsi="SolaimanLipi"/>
-          <w:sz w:val="26"/>
-          <w:szCs w:val="26"/>
-        </w:rPr>
-        <w:t xml:space="preserve">0, 1, …, 9 </w:t>
+        <w:t xml:space="preserve">(0, 1, …, 9 </w:t>
       </w:r>
       <w:r>
         <w:rPr>
@@ -1020,8 +979,6 @@
         <w:jc w:val="start"/>
         <w:rPr>
           <w:rFonts w:ascii="SolaimanLipi" w:hAnsi="SolaimanLipi" w:cs="SolaimanLipi"/>
-          <w:sz w:val="26"/>
-          <w:szCs w:val="26"/>
         </w:rPr>
       </w:pPr>
       <w:r>
@@ -1196,48 +1153,397 @@
         <w:jc w:val="start"/>
         <w:rPr>
           <w:rFonts w:ascii="SolaimanLipi" w:hAnsi="SolaimanLipi" w:cs="SolaimanLipi"/>
-          <w:sz w:val="26"/>
-          <w:szCs w:val="26"/>
-        </w:rPr>
-      </w:pPr>
-      <w:r>
-        <w:rPr>
-          <w:rFonts w:ascii="SolaimanLipi" w:hAnsi="SolaimanLipi" w:cs="SolaimanLipi"/>
-          <w:sz w:val="26"/>
-          <w:sz w:val="26"/>
-          <w:szCs w:val="26"/>
-        </w:rPr>
-        <w:t xml:space="preserve">গ্রিক জ্যামিতির অল্পই তারা ধার করেছিলেন।      </w:t>
-      </w:r>
-    </w:p>
-    <w:p>
-      <w:pPr>
-        <w:pStyle w:val="Normal"/>
-        <w:bidi w:val="0"/>
-        <w:jc w:val="start"/>
-        <w:rPr>
-          <w:rFonts w:ascii="SolaimanLipi" w:hAnsi="SolaimanLipi" w:cs="SolaimanLipi"/>
-          <w:sz w:val="26"/>
-          <w:szCs w:val="26"/>
-        </w:rPr>
-      </w:pPr>
-      <w:r>
-        <w:rPr>
-          <w:rFonts w:cs="SolaimanLipi" w:ascii="SolaimanLipi" w:hAnsi="SolaimanLipi"/>
-          <w:sz w:val="26"/>
-          <w:szCs w:val="26"/>
-        </w:rPr>
-      </w:r>
-    </w:p>
-    <w:p>
-      <w:pPr>
-        <w:pStyle w:val="Normal"/>
-        <w:bidi w:val="0"/>
-        <w:jc w:val="start"/>
-        <w:rPr>
-          <w:rFonts w:ascii="SolaimanLipi" w:hAnsi="SolaimanLipi" w:cs="SolaimanLipi"/>
-          <w:sz w:val="26"/>
-          <w:szCs w:val="26"/>
+        </w:rPr>
+      </w:pPr>
+      <w:r>
+        <w:rPr>
+          <w:rFonts w:ascii="SolaimanLipi" w:hAnsi="SolaimanLipi" w:cs="SolaimanLipi"/>
+          <w:sz w:val="26"/>
+          <w:sz w:val="26"/>
+          <w:szCs w:val="26"/>
+        </w:rPr>
+        <w:t xml:space="preserve">গ্রিক জ্যামিতির অল্পই তারা ধার করেছিলেন। গ্রিকরা সমতল আকৃতিগুলোকে ভালবাসত। কিন্তু ভারতীয়দের এসবে আগ্রহ ছিল ছিল না। বর্গের কর্ণ মূলদ নাকি অমূলদ সংখ্যা তা নিয়ে তারা মাথা ঘামায়নি। আর্কিমিডিসের মতো কনিক বা কোণের বিভাজন নিয়েও ভাবেনি। তবে সংখ্যা নিয়ে খেলতে শিখে গিয়েছিল তারা। </w:t>
+      </w:r>
+    </w:p>
+    <w:p>
+      <w:pPr>
+        <w:pStyle w:val="Normal"/>
+        <w:bidi w:val="0"/>
+        <w:jc w:val="start"/>
+        <w:rPr>
+          <w:rFonts w:ascii="SolaimanLipi" w:hAnsi="SolaimanLipi" w:cs="SolaimanLipi"/>
+        </w:rPr>
+      </w:pPr>
+      <w:r>
+        <w:rPr>
+          <w:rFonts w:ascii="SolaimanLipi" w:hAnsi="SolaimanLipi" w:cs="SolaimanLipi"/>
+          <w:sz w:val="26"/>
+          <w:sz w:val="26"/>
+          <w:szCs w:val="26"/>
+        </w:rPr>
+        <w:t>সংখ্যার ভারতীয় পদ্ধতি তাদের হাতে দারুণ সব অস্ত্র তুলে দেয়। এখন অ্যাবাকাসের ব্যবহার ছাড়াই যোগ</w:t>
+      </w:r>
+      <w:r>
+        <w:rPr>
+          <w:rFonts w:cs="SolaimanLipi" w:ascii="SolaimanLipi" w:hAnsi="SolaimanLipi"/>
+          <w:sz w:val="26"/>
+          <w:szCs w:val="26"/>
+        </w:rPr>
+        <w:t xml:space="preserve">, </w:t>
+      </w:r>
+      <w:r>
+        <w:rPr>
+          <w:rFonts w:ascii="SolaimanLipi" w:hAnsi="SolaimanLipi" w:cs="SolaimanLipi"/>
+          <w:sz w:val="26"/>
+          <w:sz w:val="26"/>
+          <w:szCs w:val="26"/>
+        </w:rPr>
+        <w:t>বিয়োগ</w:t>
+      </w:r>
+      <w:r>
+        <w:rPr>
+          <w:rFonts w:cs="SolaimanLipi" w:ascii="SolaimanLipi" w:hAnsi="SolaimanLipi"/>
+          <w:sz w:val="26"/>
+          <w:szCs w:val="26"/>
+        </w:rPr>
+        <w:t xml:space="preserve">, </w:t>
+      </w:r>
+      <w:r>
+        <w:rPr>
+          <w:rFonts w:ascii="SolaimanLipi" w:hAnsi="SolaimanLipi" w:cs="SolaimanLipi"/>
+          <w:sz w:val="26"/>
+          <w:sz w:val="26"/>
+          <w:szCs w:val="26"/>
+        </w:rPr>
+        <w:t>গুণ</w:t>
+      </w:r>
+      <w:r>
+        <w:rPr>
+          <w:rFonts w:cs="SolaimanLipi" w:ascii="SolaimanLipi" w:hAnsi="SolaimanLipi"/>
+          <w:sz w:val="26"/>
+          <w:szCs w:val="26"/>
+        </w:rPr>
+        <w:t xml:space="preserve">, </w:t>
+      </w:r>
+      <w:r>
+        <w:rPr>
+          <w:rFonts w:ascii="SolaimanLipi" w:hAnsi="SolaimanLipi" w:cs="SolaimanLipi"/>
+          <w:sz w:val="26"/>
+          <w:sz w:val="26"/>
+          <w:szCs w:val="26"/>
+        </w:rPr>
+        <w:t>ভাগ করা যাচ্ছে। স্থানীয় সংখ্যা পদ্ধতির সুবাদে তারা বড় বড় সংখ্যার যোগ</w:t>
+      </w:r>
+      <w:r>
+        <w:rPr>
+          <w:rFonts w:cs="SolaimanLipi" w:ascii="SolaimanLipi" w:hAnsi="SolaimanLipi"/>
+          <w:sz w:val="26"/>
+          <w:szCs w:val="26"/>
+        </w:rPr>
+        <w:t>-</w:t>
+      </w:r>
+      <w:r>
+        <w:rPr>
+          <w:rFonts w:ascii="SolaimanLipi" w:hAnsi="SolaimanLipi" w:cs="SolaimanLipi"/>
+          <w:sz w:val="26"/>
+          <w:sz w:val="26"/>
+          <w:szCs w:val="26"/>
+        </w:rPr>
+        <w:t xml:space="preserve">বিয়োগ করতেন অবলীলায়। অনেকটা আমরা এখন যেমন পারি। একটু শিখে নিলেই যে কেউ ভারতীয় সংখ্যার সাহায্যে অ্যাবাকাসের চেয়ে দ্রুত গুণ করতে পারতেন। অ্যাবাকাসবাদী ও ভারতীয় সংখ্যার অ্যালগোরিস্টদের মধ্যে হত প্রতিদ্বন্দ্বিতা। আর দিন শেষে জিতত অ্যালগোরিস্টরাই। </w:t>
+      </w:r>
+    </w:p>
+    <w:p>
+      <w:pPr>
+        <w:pStyle w:val="Normal"/>
+        <w:bidi w:val="0"/>
+        <w:jc w:val="start"/>
+        <w:rPr>
+          <w:rFonts w:ascii="SolaimanLipi" w:hAnsi="SolaimanLipi" w:cs="SolaimanLipi"/>
+          <w:sz w:val="26"/>
+          <w:szCs w:val="26"/>
+        </w:rPr>
+      </w:pPr>
+      <w:r>
+        <w:rPr>
+          <w:rFonts w:cs="SolaimanLipi" w:ascii="SolaimanLipi" w:hAnsi="SolaimanLipi"/>
+          <w:sz w:val="26"/>
+          <w:szCs w:val="26"/>
+        </w:rPr>
+      </w:r>
+    </w:p>
+    <w:p>
+      <w:pPr>
+        <w:pStyle w:val="Normal"/>
+        <w:bidi w:val="0"/>
+        <w:jc w:val="start"/>
+        <w:rPr>
+          <w:rFonts w:ascii="SolaimanLipi" w:hAnsi="SolaimanLipi" w:cs="SolaimanLipi"/>
+        </w:rPr>
+      </w:pPr>
+      <w:r>
+        <w:rPr>
+          <w:rFonts w:ascii="SolaimanLipi" w:hAnsi="SolaimanLipi" w:cs="SolaimanLipi"/>
+          <w:sz w:val="26"/>
+          <w:sz w:val="26"/>
+          <w:szCs w:val="26"/>
+        </w:rPr>
+        <w:t>চিত্র ১৪</w:t>
+      </w:r>
+      <w:r>
+        <w:rPr>
+          <w:rFonts w:cs="SolaimanLipi" w:ascii="SolaimanLipi" w:hAnsi="SolaimanLipi"/>
+          <w:sz w:val="26"/>
+          <w:szCs w:val="26"/>
+        </w:rPr>
+        <w:t xml:space="preserve">: </w:t>
+      </w:r>
+      <w:r>
+        <w:rPr>
+          <w:rFonts w:ascii="SolaimanLipi" w:hAnsi="SolaimanLipi" w:cs="SolaimanLipi"/>
+          <w:sz w:val="26"/>
+          <w:sz w:val="26"/>
+          <w:szCs w:val="26"/>
+        </w:rPr>
+        <w:t xml:space="preserve">সংখ্যার বিবর্তন </w:t>
+      </w:r>
+    </w:p>
+    <w:p>
+      <w:pPr>
+        <w:pStyle w:val="Normal"/>
+        <w:bidi w:val="0"/>
+        <w:jc w:val="start"/>
+        <w:rPr>
+          <w:rFonts w:ascii="SolaimanLipi" w:hAnsi="SolaimanLipi" w:cs="SolaimanLipi"/>
+          <w:sz w:val="26"/>
+          <w:szCs w:val="26"/>
+        </w:rPr>
+      </w:pPr>
+      <w:r>
+        <w:rPr>
+          <w:rFonts w:cs="SolaimanLipi" w:ascii="SolaimanLipi" w:hAnsi="SolaimanLipi"/>
+          <w:sz w:val="26"/>
+          <w:szCs w:val="26"/>
+        </w:rPr>
+      </w:r>
+    </w:p>
+    <w:p>
+      <w:pPr>
+        <w:pStyle w:val="Normal"/>
+        <w:bidi w:val="0"/>
+        <w:jc w:val="start"/>
+        <w:rPr>
+          <w:rFonts w:ascii="SolaimanLipi" w:hAnsi="SolaimanLipi" w:cs="SolaimanLipi"/>
+        </w:rPr>
+      </w:pPr>
+      <w:r>
+        <w:rPr>
+          <w:rFonts w:ascii="SolaimanLipi" w:hAnsi="SolaimanLipi" w:cs="SolaimanLipi"/>
+          <w:sz w:val="26"/>
+          <w:sz w:val="26"/>
+          <w:szCs w:val="26"/>
+        </w:rPr>
+        <w:t xml:space="preserve">ভারতীয় সংখ্যা যোগ ও গুণের মতো দৈনন্দিন কাজের জন্য কার্যকর হলেও এদের মূল অবদান ছিল আরও অনেক বড়। শেষ পর্যন্ত সংখ্যা জ্যামিতি থেকে আলাদা হলো। সংখ্যার কাজ আর নিছক বস্তুর পরিমাপের মধ্যে সীমাবদ্ধ রইল না। গ্রিকদের মতো করে ভারতীয়রা বর্গ সংখ্যার মধ্যে বর্গচিত্র কল্পনা করেনি। অথবা দেখেনি দুই সংখ্যার গুণের মধ্যে আয়তক্ষেত্রকে। তারা বরং দেখেছে দুই সংখ্যার খেলা। যে সংখ্যারা জ্যামিতিক গুরুত্ব থেকে মুক্ত। আমরা এখন যাকে অ্যালজেবরা বা বীজগণিত বলি তার জন্ম এখানেই। এ ধরনের চিন্তার কারণে অবশ্য ভারতীয়রা জ্যামিতিতে খুব বেশি অবদান রাখতে পারেননি। তবে এর ছিল আরেকটি অপ্রত্যাশিত প্রভাব। এর ফলে ভারতীয়রা গ্রিকদের চিন্তার সীমাবদ্ধতা থেকে মুক্ত হন। জিরোকে প্রত্যাখ্যান করে যে সীমাবদ্ধতায় জড়িয়েছিল গ্রিকরা। </w:t>
+      </w:r>
+    </w:p>
+    <w:p>
+      <w:pPr>
+        <w:pStyle w:val="Normal"/>
+        <w:bidi w:val="0"/>
+        <w:jc w:val="start"/>
+        <w:rPr>
+          <w:rFonts w:ascii="SolaimanLipi" w:hAnsi="SolaimanLipi" w:cs="SolaimanLipi"/>
+          <w:sz w:val="26"/>
+          <w:szCs w:val="26"/>
+        </w:rPr>
+      </w:pPr>
+      <w:r>
+        <w:rPr>
+          <w:rFonts w:cs="SolaimanLipi" w:ascii="SolaimanLipi" w:hAnsi="SolaimanLipi"/>
+          <w:sz w:val="26"/>
+          <w:szCs w:val="26"/>
+        </w:rPr>
+      </w:r>
+    </w:p>
+    <w:p>
+      <w:pPr>
+        <w:pStyle w:val="Normal"/>
+        <w:bidi w:val="0"/>
+        <w:jc w:val="start"/>
+        <w:rPr>
+          <w:rFonts w:ascii="SolaimanLipi" w:hAnsi="SolaimanLipi" w:cs="SolaimanLipi"/>
+        </w:rPr>
+      </w:pPr>
+      <w:r>
+        <w:rPr>
+          <w:rFonts w:ascii="SolaimanLipi" w:hAnsi="SolaimanLipi" w:cs="SolaimanLipi"/>
+          <w:sz w:val="26"/>
+          <w:sz w:val="26"/>
+          <w:szCs w:val="26"/>
+        </w:rPr>
+        <w:t>চিত্র ১৫</w:t>
+      </w:r>
+      <w:r>
+        <w:rPr>
+          <w:rFonts w:cs="SolaimanLipi" w:ascii="SolaimanLipi" w:hAnsi="SolaimanLipi"/>
+          <w:sz w:val="26"/>
+          <w:szCs w:val="26"/>
+        </w:rPr>
+        <w:t xml:space="preserve">: </w:t>
+      </w:r>
+      <w:r>
+        <w:rPr>
+          <w:rFonts w:ascii="SolaimanLipi" w:hAnsi="SolaimanLipi" w:cs="SolaimanLipi"/>
+          <w:sz w:val="26"/>
+          <w:sz w:val="26"/>
+          <w:szCs w:val="26"/>
+        </w:rPr>
+        <w:t xml:space="preserve">অ্যালগোরিস্ট বনাম অ্যাবাকাসবাদী </w:t>
+      </w:r>
+    </w:p>
+    <w:p>
+      <w:pPr>
+        <w:pStyle w:val="Normal"/>
+        <w:bidi w:val="0"/>
+        <w:jc w:val="start"/>
+        <w:rPr>
+          <w:rFonts w:ascii="SolaimanLipi" w:hAnsi="SolaimanLipi" w:cs="SolaimanLipi"/>
+        </w:rPr>
+      </w:pPr>
+      <w:r>
+        <w:rPr>
+          <w:rFonts w:cs="SolaimanLipi" w:ascii="SolaimanLipi" w:hAnsi="SolaimanLipi"/>
+        </w:rPr>
+      </w:r>
+    </w:p>
+    <w:p>
+      <w:pPr>
+        <w:pStyle w:val="Normal"/>
+        <w:bidi w:val="0"/>
+        <w:jc w:val="start"/>
+        <w:rPr>
+          <w:rFonts w:ascii="SolaimanLipi" w:hAnsi="SolaimanLipi" w:cs="SolaimanLipi"/>
+        </w:rPr>
+      </w:pPr>
+      <w:r>
+        <w:rPr>
+          <w:rFonts w:ascii="SolaimanLipi" w:hAnsi="SolaimanLipi" w:cs="SolaimanLipi"/>
+        </w:rPr>
+        <w:t>ফলে সংখ্যারা জ্যামিতিক তাৎপর্য থেকে মুক্তি পেল। এবার আর যোগ</w:t>
+      </w:r>
+      <w:r>
+        <w:rPr>
+          <w:rFonts w:cs="SolaimanLipi" w:ascii="SolaimanLipi" w:hAnsi="SolaimanLipi"/>
+        </w:rPr>
+        <w:t>-</w:t>
+      </w:r>
+      <w:r>
+        <w:rPr>
+          <w:rFonts w:ascii="SolaimanLipi" w:hAnsi="SolaimanLipi" w:cs="SolaimanLipi"/>
+        </w:rPr>
+        <w:t>বিয়োগকে জ্যামিতিকভাবে ব্যাখ্যা করতে হবে না। দুই একর জমি থেকে কেতে তিন একর নেওয়া যাবে না। কিন্তু দুই থেকে তিনকে বিয়োগ করতে তো কোনো বাধা নেই। এখনকার দিনে আমরা জানি</w:t>
+      </w:r>
+      <w:r>
+        <w:rPr>
+          <w:rFonts w:cs="SolaimanLipi" w:ascii="SolaimanLipi" w:hAnsi="SolaimanLipi"/>
+        </w:rPr>
+        <w:t xml:space="preserve">: </w:t>
+      </w:r>
+      <w:r>
+        <w:rPr>
+          <w:rFonts w:ascii="SolaimanLipi" w:hAnsi="SolaimanLipi" w:cs="SolaimanLipi"/>
+        </w:rPr>
+        <w:t xml:space="preserve">২ – ৩ </w:t>
+      </w:r>
+      <w:r>
+        <w:rPr>
+          <w:rFonts w:cs="SolaimanLipi" w:ascii="SolaimanLipi" w:hAnsi="SolaimanLipi"/>
+        </w:rPr>
+        <w:t xml:space="preserve">= - </w:t>
+      </w:r>
+      <w:r>
+        <w:rPr>
+          <w:rFonts w:ascii="SolaimanLipi" w:hAnsi="SolaimanLipi" w:cs="SolaimanLipi"/>
+        </w:rPr>
+        <w:t>১ বা মাইনাস ১। তবে প্রাচীনকালে এ ভাবনা এত সহজ ছিল না। তারা বহু সমীকরণ সমাধান করেছেন। তবে ঋণাত্মক সমাধান পেলেই ভাবতেন এই সমাধানের কোনো বাস্তব অর্থ নেই। সহজ কথা</w:t>
+      </w:r>
+      <w:r>
+        <w:rPr>
+          <w:rFonts w:cs="SolaimanLipi" w:ascii="SolaimanLipi" w:hAnsi="SolaimanLipi"/>
+        </w:rPr>
+        <w:t xml:space="preserve">: </w:t>
+      </w:r>
+      <w:r>
+        <w:rPr>
+          <w:rFonts w:ascii="SolaimanLipi" w:hAnsi="SolaimanLipi" w:cs="SolaimanLipi"/>
+        </w:rPr>
+        <w:t>জ্যামিত্যিকভাবে চিন্তা করলে ঋণাত্মক ক্ষেত্রফলে কীইবা অর্থ হতে পারে</w:t>
+      </w:r>
+      <w:r>
+        <w:rPr>
+          <w:rFonts w:cs="SolaimanLipi" w:ascii="SolaimanLipi" w:hAnsi="SolaimanLipi"/>
+        </w:rPr>
+        <w:t xml:space="preserve">! </w:t>
+      </w:r>
+      <w:r>
+        <w:rPr>
+          <w:rFonts w:ascii="SolaimanLipi" w:hAnsi="SolaimanLipi" w:cs="SolaimanLipi"/>
+        </w:rPr>
+        <w:t xml:space="preserve">গ্রিকদের কাছে তাই এটা ছিল অর্থহীন। </w:t>
+      </w:r>
+    </w:p>
+    <w:p>
+      <w:pPr>
+        <w:pStyle w:val="Normal"/>
+        <w:bidi w:val="0"/>
+        <w:jc w:val="start"/>
+        <w:rPr>
+          <w:rFonts w:ascii="SolaimanLipi" w:hAnsi="SolaimanLipi" w:cs="SolaimanLipi"/>
+        </w:rPr>
+      </w:pPr>
+      <w:r>
+        <w:rPr>
+          <w:rFonts w:ascii="SolaimanLipi" w:hAnsi="SolaimanLipi" w:cs="SolaimanLipi"/>
+        </w:rPr>
+        <w:t xml:space="preserve">ভারতীয়দের কাছে ঋণাত্মক সংখ্যা ব্যাপক সমাদর পেল। আসলে ভারত ও চীনেই ঋণাত্মক সংখ্যার আবির্ভাব।  </w:t>
+      </w:r>
+    </w:p>
+    <w:p>
+      <w:pPr>
+        <w:pStyle w:val="Normal"/>
+        <w:bidi w:val="0"/>
+        <w:jc w:val="start"/>
+        <w:rPr>
+          <w:rFonts w:ascii="SolaimanLipi" w:hAnsi="SolaimanLipi" w:cs="SolaimanLipi"/>
+        </w:rPr>
+      </w:pPr>
+      <w:r>
+        <w:rPr>
+          <w:rFonts w:cs="SolaimanLipi" w:ascii="SolaimanLipi" w:hAnsi="SolaimanLipi"/>
+        </w:rPr>
+      </w:r>
+    </w:p>
+    <w:p>
+      <w:pPr>
+        <w:pStyle w:val="Normal"/>
+        <w:bidi w:val="0"/>
+        <w:jc w:val="start"/>
+        <w:rPr>
+          <w:rFonts w:ascii="SolaimanLipi" w:hAnsi="SolaimanLipi" w:cs="SolaimanLipi"/>
+        </w:rPr>
+      </w:pPr>
+      <w:r>
+        <w:rPr>
+          <w:rFonts w:cs="SolaimanLipi" w:ascii="SolaimanLipi" w:hAnsi="SolaimanLipi"/>
+        </w:rPr>
+      </w:r>
+    </w:p>
+    <w:p>
+      <w:pPr>
+        <w:pStyle w:val="Normal"/>
+        <w:bidi w:val="0"/>
+        <w:jc w:val="start"/>
+        <w:rPr>
+          <w:rFonts w:ascii="SolaimanLipi" w:hAnsi="SolaimanLipi" w:cs="SolaimanLipi"/>
         </w:rPr>
       </w:pPr>
       <w:r>
@@ -1260,8 +1566,6 @@
         <w:jc w:val="start"/>
         <w:rPr>
           <w:rFonts w:ascii="SolaimanLipi" w:hAnsi="SolaimanLipi" w:cs="SolaimanLipi"/>
-          <w:sz w:val="26"/>
-          <w:szCs w:val="26"/>
         </w:rPr>
       </w:pPr>
       <w:r>
@@ -1284,8 +1588,6 @@
         <w:jc w:val="start"/>
         <w:rPr>
           <w:rFonts w:ascii="SolaimanLipi" w:hAnsi="SolaimanLipi" w:cs="SolaimanLipi"/>
-          <w:sz w:val="26"/>
-          <w:szCs w:val="26"/>
         </w:rPr>
       </w:pPr>
       <w:r>

</xml_diff>

<commit_message>
zero: zero in number line
</commit_message>
<xml_diff>
--- a/books/zero/03 Zero Ventured.docx
+++ b/books/zero/03 Zero Ventured.docx
@@ -1504,7 +1504,132 @@
         <w:rPr>
           <w:rFonts w:ascii="SolaimanLipi" w:hAnsi="SolaimanLipi" w:cs="SolaimanLipi"/>
         </w:rPr>
-        <w:t xml:space="preserve">ভারতীয়দের কাছে ঋণাত্মক সংখ্যা ব্যাপক সমাদর পেল। আসলে ভারত ও চীনেই ঋণাত্মক সংখ্যার আবির্ভাব।  </w:t>
+        <w:t>ভারতীয়দের কাছে ঋণাত্মক সংখ্যা ব্যাপক সমাদর পেল। আসলে ভারত ও চীনেই ঋণাত্মক সংখ্যার আবির্ভাব। সপ্তম শতকের ভারতীয় গণিতবিদ ব্রহ্মগুপ্ত এক সংখ্যাকে আরেক সংখ্যা দিয়ে ভাগ করার নিয়ম বানিয়েছিলেন। নিয়মের গণ্ডির মধ্যে ছিল ঋণাত্মক সংখ্যারাও। তিনি লেখেন</w:t>
+      </w:r>
+      <w:r>
+        <w:rPr>
+          <w:rFonts w:cs="SolaimanLipi" w:ascii="SolaimanLipi" w:hAnsi="SolaimanLipi"/>
+        </w:rPr>
+        <w:t>, "</w:t>
+      </w:r>
+      <w:r>
+        <w:rPr>
+          <w:rFonts w:ascii="SolaimanLipi" w:hAnsi="SolaimanLipi" w:cs="SolaimanLipi"/>
+        </w:rPr>
+        <w:t>ধনাত্মককে ধনাত্মক বা ঋণাত্মককে ঋণাত্মক দিয়ে ভাগ করলে ধনাত্মক আসে। ধনাত্মককে ঋণাত্মক দিয়ে ভাগ করলে ঋণাত্মক হবে। ঋণাত্মককে ধনাত্মক দিয়ে ভাগ করলেও তাই।</w:t>
+      </w:r>
+      <w:r>
+        <w:rPr>
+          <w:rFonts w:cs="SolaimanLipi" w:ascii="SolaimanLipi" w:hAnsi="SolaimanLipi"/>
+        </w:rPr>
+        <w:t xml:space="preserve">" </w:t>
+      </w:r>
+    </w:p>
+    <w:p>
+      <w:pPr>
+        <w:pStyle w:val="Normal"/>
+        <w:bidi w:val="0"/>
+        <w:jc w:val="start"/>
+        <w:rPr>
+          <w:rFonts w:ascii="SolaimanLipi" w:hAnsi="SolaimanLipi" w:cs="SolaimanLipi"/>
+        </w:rPr>
+      </w:pPr>
+      <w:r>
+        <w:rPr>
+          <w:rFonts w:ascii="SolaimanLipi" w:hAnsi="SolaimanLipi" w:cs="SolaimanLipi"/>
+        </w:rPr>
+        <w:t>এসব নিয়ম আমরা আজকাল সহজেই জানি। দুই সংখ্যাকে ভাগ দিলে ধনাত্মক হবে</w:t>
+      </w:r>
+      <w:r>
+        <w:rPr>
+          <w:rFonts w:cs="SolaimanLipi" w:ascii="SolaimanLipi" w:hAnsi="SolaimanLipi"/>
+        </w:rPr>
+        <w:t xml:space="preserve">, </w:t>
+      </w:r>
+      <w:r>
+        <w:rPr>
+          <w:rFonts w:ascii="SolaimanLipi" w:hAnsi="SolaimanLipi" w:cs="SolaimanLipi"/>
+        </w:rPr>
+        <w:t xml:space="preserve">যদি তাদের চিহ্ন একই হয়। </w:t>
+      </w:r>
+    </w:p>
+    <w:p>
+      <w:pPr>
+        <w:pStyle w:val="Normal"/>
+        <w:bidi w:val="0"/>
+        <w:jc w:val="start"/>
+        <w:rPr>
+          <w:rFonts w:ascii="SolaimanLipi" w:hAnsi="SolaimanLipi" w:cs="SolaimanLipi"/>
+        </w:rPr>
+      </w:pPr>
+      <w:r>
+        <w:rPr>
+          <w:rFonts w:cs="SolaimanLipi" w:ascii="SolaimanLipi" w:hAnsi="SolaimanLipi"/>
+        </w:rPr>
+      </w:r>
+    </w:p>
+    <w:p>
+      <w:pPr>
+        <w:pStyle w:val="Normal"/>
+        <w:bidi w:val="0"/>
+        <w:jc w:val="start"/>
+        <w:rPr>
+          <w:rFonts w:ascii="SolaimanLipi" w:hAnsi="SolaimanLipi" w:cs="SolaimanLipi"/>
+        </w:rPr>
+      </w:pPr>
+      <w:r>
+        <w:rPr>
+          <w:rFonts w:ascii="SolaimanLipi" w:hAnsi="SolaimanLipi" w:cs="SolaimanLipi"/>
+        </w:rPr>
+        <w:t xml:space="preserve">২ </w:t>
+      </w:r>
+      <w:r>
+        <w:rPr>
+          <w:rFonts w:cs="SolaimanLipi" w:ascii="SolaimanLipi" w:hAnsi="SolaimanLipi"/>
+        </w:rPr>
+        <w:t xml:space="preserve">- </w:t>
+      </w:r>
+      <w:r>
+        <w:rPr>
+          <w:rFonts w:ascii="SolaimanLipi" w:hAnsi="SolaimanLipi" w:cs="SolaimanLipi"/>
+        </w:rPr>
+        <w:t>৩ যেমন একটি সংখ্যা</w:t>
+      </w:r>
+      <w:r>
+        <w:rPr>
+          <w:rFonts w:cs="SolaimanLipi" w:ascii="SolaimanLipi" w:hAnsi="SolaimanLipi"/>
+        </w:rPr>
+        <w:t xml:space="preserve">, </w:t>
+      </w:r>
+      <w:r>
+        <w:rPr>
+          <w:rFonts w:ascii="SolaimanLipi" w:hAnsi="SolaimanLipi" w:cs="SolaimanLipi"/>
+        </w:rPr>
+        <w:t xml:space="preserve">তেমনি ২ </w:t>
+      </w:r>
+      <w:r>
+        <w:rPr>
+          <w:rFonts w:cs="SolaimanLipi" w:ascii="SolaimanLipi" w:hAnsi="SolaimanLipi"/>
+        </w:rPr>
+        <w:t xml:space="preserve">- </w:t>
+      </w:r>
+      <w:r>
+        <w:rPr>
+          <w:rFonts w:ascii="SolaimanLipi" w:hAnsi="SolaimanLipi" w:cs="SolaimanLipi"/>
+        </w:rPr>
+        <w:t>২ ও সংখ্যা। এটা হলো শূন্য। অ্যাবাকাসের শূন্যতার প্রতিনিধি হিসেবে শুধুই স্থান দখলকারী প্লেস হোল্ডার নয়। বরং সংখ্যা হিসেবে শূন্য। শুধু অবস্থান নয়</w:t>
+      </w:r>
+      <w:r>
+        <w:rPr>
+          <w:rFonts w:cs="SolaimanLipi" w:ascii="SolaimanLipi" w:hAnsi="SolaimanLipi"/>
+        </w:rPr>
+        <w:t xml:space="preserve">, </w:t>
+      </w:r>
+      <w:r>
+        <w:rPr>
+          <w:rFonts w:ascii="SolaimanLipi" w:hAnsi="SolaimanLipi" w:cs="SolaimanLipi"/>
+        </w:rPr>
+        <w:t xml:space="preserve">এর আছে নির্দিষ্ট মান। আছে সংখ্যারেখায় একটি নির্দিষ্ট জায়গা। </w:t>
       </w:r>
     </w:p>
     <w:p>

</xml_diff>

<commit_message>
zero:arist wrong in univ always existed
</commit_message>
<xml_diff>
--- a/books/zero/03 Zero Ventured.docx
+++ b/books/zero/03 Zero Ventured.docx
@@ -2504,34 +2504,22 @@
         <w:rPr>
           <w:rFonts w:cs="SolaimanLipi" w:ascii="SolaimanLipi" w:hAnsi="SolaimanLipi"/>
         </w:rPr>
+        <w:t>(cipher)</w:t>
+      </w:r>
+      <w:r>
+        <w:rPr>
+          <w:rFonts w:ascii="SolaimanLipi" w:hAnsi="SolaimanLipi" w:cs="SolaimanLipi"/>
+        </w:rPr>
+        <w:t xml:space="preserve">। সংখ্যার নতুন গুচ্ছে জিরো এত গুরত্বপূর্ণ হয়ে দাঁড়াল যে মানুষ সব সংখ্যাকেই সাইফার বলা শুরু করল। এ থেকে আসল ফরাসি শব্দ শিফ্রে বা ডিজিট </w:t>
+      </w:r>
+      <w:r>
+        <w:rPr>
+          <w:rFonts w:cs="SolaimanLipi" w:ascii="SolaimanLipi" w:hAnsi="SolaimanLipi"/>
+        </w:rPr>
         <w:t>(</w:t>
       </w:r>
       <w:r>
         <w:rPr>
-          <w:rFonts w:cs="SolaimanLipi" w:ascii="SolaimanLipi" w:hAnsi="SolaimanLipi"/>
-        </w:rPr>
-        <w:t>c</w:t>
-      </w:r>
-      <w:r>
-        <w:rPr>
-          <w:rFonts w:cs="SolaimanLipi" w:ascii="SolaimanLipi" w:hAnsi="SolaimanLipi"/>
-        </w:rPr>
-        <w:t>ipher)</w:t>
-      </w:r>
-      <w:r>
-        <w:rPr>
-          <w:rFonts w:ascii="SolaimanLipi" w:hAnsi="SolaimanLipi" w:cs="SolaimanLipi"/>
-        </w:rPr>
-        <w:t xml:space="preserve">। সংখ্যার নতুন গুচ্ছে জিরো এত গুরত্বপূর্ণ হয়ে দাঁড়াল যে মানুষ সব সংখ্যাকেই সাইফার বলা শুরু করল। এ থেকে আসল ফরাসি শব্দ শিফ্রে বা ডিজিট </w:t>
-      </w:r>
-      <w:r>
-        <w:rPr>
-          <w:rFonts w:cs="SolaimanLipi" w:ascii="SolaimanLipi" w:hAnsi="SolaimanLipi"/>
-        </w:rPr>
-        <w:t>(</w:t>
-      </w:r>
-      <w:r>
-        <w:rPr>
           <w:rFonts w:ascii="SolaimanLipi" w:hAnsi="SolaimanLipi" w:cs="SolaimanLipi"/>
         </w:rPr>
         <w:t>অঙ্ক</w:t>
@@ -2605,22 +2593,521 @@
         <w:rPr>
           <w:rFonts w:ascii="SolaimanLipi" w:hAnsi="SolaimanLipi" w:cs="SolaimanLipi"/>
         </w:rPr>
-        <w:t xml:space="preserve">মুসা মায়মনিডিজ বারো শতকের একজন ইহুদি পণ্ডিত। </w:t>
-      </w:r>
-    </w:p>
-    <w:p>
-      <w:pPr>
-        <w:pStyle w:val="Normal"/>
-        <w:bidi w:val="0"/>
-        <w:jc w:val="start"/>
-        <w:rPr>
-          <w:rFonts w:ascii="SolaimanLipi" w:hAnsi="SolaimanLipi" w:cs="SolaimanLipi"/>
-        </w:rPr>
-      </w:pPr>
-      <w:r>
-        <w:rPr>
-          <w:rFonts w:cs="SolaimanLipi" w:ascii="SolaimanLipi" w:hAnsi="SolaimanLipi"/>
-        </w:rPr>
+        <w:t>মুসা মায়মনিডিজ বারো শতকের একজন ইহুদি পণ্ডিত। তিনি আতঙ্কের সাথে মুসলিম ধর্মতাত্ত্বিকদের কথা লেখেন। তিনি দেখেন</w:t>
+      </w:r>
+      <w:r>
+        <w:rPr>
+          <w:rFonts w:cs="SolaimanLipi" w:ascii="SolaimanLipi" w:hAnsi="SolaimanLipi"/>
+        </w:rPr>
+        <w:t xml:space="preserve">, </w:t>
+      </w:r>
+      <w:r>
+        <w:rPr>
+          <w:rFonts w:ascii="SolaimanLipi" w:hAnsi="SolaimanLipi" w:cs="SolaimanLipi"/>
+        </w:rPr>
+        <w:t>মুসলমানরা এরিস্টটলের স্রষ্টার অস্তিত্বের প্রমাণ বাদ দিয়ে পরমাণুবাদীদের শরণাপন্ন হলেন। আগে থেকেই এরিস্টটলপন্থীদের সাথে পরমাণুবাদীদের বিরোধ। প্রতিকুল অবস্থায়ও তাদের মতবাদ হারিয়ে যায়নি। তাদের কথা হলো</w:t>
+      </w:r>
+      <w:r>
+        <w:rPr>
+          <w:rFonts w:cs="SolaimanLipi" w:ascii="SolaimanLipi" w:hAnsi="SolaimanLipi"/>
+        </w:rPr>
+        <w:t xml:space="preserve">, </w:t>
+      </w:r>
+      <w:r>
+        <w:rPr>
+          <w:rFonts w:ascii="SolaimanLipi" w:hAnsi="SolaimanLipi" w:cs="SolaimanLipi"/>
+        </w:rPr>
+        <w:t xml:space="preserve">পরমাণু নামের স্বতন্ত্র কণা দিয়ে বস্তু গঠিত। এই কণারা চলাচল করতে পারলে এদের মধ্যে থাকবে ভ্যাকুয়াম বা শূন্যস্থান। আর তা নাহলে পরমাণুরা একে অপরের সাথে ধাক্কা খেতে থাকবে। অন্য কণার গতিপথ থেকে সরতে পারবে না। </w:t>
+      </w:r>
+    </w:p>
+    <w:p>
+      <w:pPr>
+        <w:pStyle w:val="Normal"/>
+        <w:bidi w:val="0"/>
+        <w:jc w:val="start"/>
+        <w:rPr>
+          <w:rFonts w:ascii="SolaimanLipi" w:hAnsi="SolaimanLipi" w:cs="SolaimanLipi"/>
+        </w:rPr>
+      </w:pPr>
+      <w:r>
+        <w:rPr>
+          <w:rFonts w:cs="SolaimanLipi" w:ascii="SolaimanLipi" w:hAnsi="SolaimanLipi"/>
+        </w:rPr>
+      </w:r>
+    </w:p>
+    <w:p>
+      <w:pPr>
+        <w:pStyle w:val="Normal"/>
+        <w:bidi w:val="0"/>
+        <w:jc w:val="center"/>
+        <w:rPr>
+          <w:rFonts w:ascii="SolaimanLipi" w:hAnsi="SolaimanLipi" w:cs="SolaimanLipi"/>
+        </w:rPr>
+      </w:pPr>
+      <w:r>
+        <w:rPr>
+          <w:rFonts w:ascii="SolaimanLipi" w:hAnsi="SolaimanLipi" w:cs="SolaimanLipi"/>
+          <w:sz w:val="32"/>
+          <w:sz w:val="24"/>
+          <w:szCs w:val="32"/>
+        </w:rPr>
+        <w:t>আমি যা তাই</w:t>
+      </w:r>
+      <w:r>
+        <w:rPr>
+          <w:rFonts w:cs="SolaimanLipi" w:ascii="SolaimanLipi" w:hAnsi="SolaimanLipi"/>
+          <w:sz w:val="32"/>
+          <w:szCs w:val="32"/>
+        </w:rPr>
+        <w:t xml:space="preserve">: </w:t>
+      </w:r>
+      <w:r>
+        <w:rPr>
+          <w:rFonts w:ascii="SolaimanLipi" w:hAnsi="SolaimanLipi" w:cs="SolaimanLipi"/>
+          <w:sz w:val="32"/>
+          <w:sz w:val="24"/>
+          <w:szCs w:val="32"/>
+        </w:rPr>
+        <w:t>শূন্য</w:t>
+      </w:r>
+      <w:r>
+        <w:rPr>
+          <w:rFonts w:ascii="SolaimanLipi" w:hAnsi="SolaimanLipi" w:cs="SolaimanLipi"/>
+        </w:rPr>
+        <w:t xml:space="preserve">  </w:t>
+      </w:r>
+    </w:p>
+    <w:p>
+      <w:pPr>
+        <w:pStyle w:val="Normal"/>
+        <w:bidi w:val="0"/>
+        <w:jc w:val="start"/>
+        <w:rPr>
+          <w:rFonts w:ascii="SolaimanLipi" w:hAnsi="SolaimanLipi" w:cs="SolaimanLipi"/>
+        </w:rPr>
+      </w:pPr>
+      <w:r>
+        <w:rPr>
+          <w:rFonts w:ascii="SolaimanLipi" w:hAnsi="SolaimanLipi" w:cs="SolaimanLipi"/>
+        </w:rPr>
+        <w:t>শূন্যতাই প্রাণ আর প্রাণই শূন্যতা</w:t>
+      </w:r>
+      <w:r>
+        <w:rPr>
+          <w:rFonts w:cs="SolaimanLipi" w:ascii="SolaimanLipi" w:hAnsi="SolaimanLipi"/>
+        </w:rPr>
+        <w:t xml:space="preserve">... </w:t>
+      </w:r>
+      <w:r>
+        <w:rPr>
+          <w:rFonts w:ascii="SolaimanLipi" w:hAnsi="SolaimanLipi" w:cs="SolaimanLipi"/>
+        </w:rPr>
+        <w:t>আমাদের সীমাবদ্ধ মন তা উপলব্ধি করতে পারে না</w:t>
+      </w:r>
+      <w:r>
+        <w:rPr>
+          <w:rFonts w:cs="SolaimanLipi" w:ascii="SolaimanLipi" w:hAnsi="SolaimanLipi"/>
+        </w:rPr>
+        <w:t xml:space="preserve">, </w:t>
+      </w:r>
+      <w:r>
+        <w:rPr>
+          <w:rFonts w:ascii="SolaimanLipi" w:hAnsi="SolaimanLipi" w:cs="SolaimanLipi"/>
+        </w:rPr>
+        <w:t xml:space="preserve">কারণ এটি অসীমের সাথে যুক্ত। </w:t>
+      </w:r>
+    </w:p>
+    <w:p>
+      <w:pPr>
+        <w:pStyle w:val="Normal"/>
+        <w:bidi w:val="0"/>
+        <w:jc w:val="start"/>
+        <w:rPr>
+          <w:rFonts w:ascii="SolaimanLipi" w:hAnsi="SolaimanLipi" w:cs="SolaimanLipi"/>
+        </w:rPr>
+      </w:pPr>
+      <w:r>
+        <w:rPr>
+          <w:rFonts w:cs="SolaimanLipi" w:ascii="SolaimanLipi" w:hAnsi="SolaimanLipi"/>
+        </w:rPr>
+        <w:t xml:space="preserve">- </w:t>
+      </w:r>
+      <w:r>
+        <w:rPr>
+          <w:rFonts w:ascii="SolaimanLipi" w:hAnsi="SolaimanLipi" w:cs="SolaimanLipi"/>
+        </w:rPr>
+        <w:t>আজরিয়েল</w:t>
+      </w:r>
+    </w:p>
+    <w:p>
+      <w:pPr>
+        <w:pStyle w:val="Normal"/>
+        <w:bidi w:val="0"/>
+        <w:jc w:val="start"/>
+        <w:rPr>
+          <w:rFonts w:ascii="SolaimanLipi" w:hAnsi="SolaimanLipi" w:cs="SolaimanLipi"/>
+        </w:rPr>
+      </w:pPr>
+      <w:r>
+        <w:rPr>
+          <w:rFonts w:cs="SolaimanLipi" w:ascii="SolaimanLipi" w:hAnsi="SolaimanLipi"/>
+        </w:rPr>
+      </w:r>
+    </w:p>
+    <w:p>
+      <w:pPr>
+        <w:pStyle w:val="Normal"/>
+        <w:bidi w:val="0"/>
+        <w:jc w:val="start"/>
+        <w:rPr>
+          <w:rFonts w:ascii="SolaimanLipi" w:hAnsi="SolaimanLipi" w:cs="SolaimanLipi"/>
+        </w:rPr>
+      </w:pPr>
+      <w:r>
+        <w:rPr>
+          <w:rFonts w:ascii="SolaimanLipi" w:hAnsi="SolaimanLipi" w:cs="SolaimanLipi"/>
+        </w:rPr>
+        <w:t>নতুন শিক্ষা</w:t>
+      </w:r>
+      <w:r>
+        <w:rPr>
+          <w:rFonts w:cs="SolaimanLipi" w:ascii="SolaimanLipi" w:hAnsi="SolaimanLipi"/>
+        </w:rPr>
+        <w:t xml:space="preserve">, </w:t>
+      </w:r>
+      <w:r>
+        <w:rPr>
+          <w:rFonts w:ascii="SolaimanLipi" w:hAnsi="SolaimanLipi" w:cs="SolaimanLipi"/>
+        </w:rPr>
+        <w:t>এরিস্টটলের প্রত্যাখ্যান এবং ভয়েড ও ইনফিনিটিকে গ্রহণ করে নেওয়ার প্রতীক হয়ে গেল শূন্য। ইসলামের প্রসারের সাথে সাথে মুসল</w:t>
+      </w:r>
+      <w:r>
+        <w:rPr>
+          <w:rFonts w:cs="SolaimanLipi" w:ascii="SolaimanLipi" w:hAnsi="SolaimanLipi"/>
+        </w:rPr>
+        <w:t>-</w:t>
+      </w:r>
+      <w:r>
+        <w:rPr>
+          <w:rFonts w:ascii="SolaimanLipi" w:hAnsi="SolaimanLipi" w:cs="SolaimanLipi"/>
+        </w:rPr>
+        <w:t>মান</w:t>
+      </w:r>
+      <w:r>
+        <w:rPr>
+          <w:rFonts w:cs="SolaimanLipi" w:ascii="SolaimanLipi" w:hAnsi="SolaimanLipi"/>
+        </w:rPr>
+        <w:t>-</w:t>
+      </w:r>
+      <w:r>
+        <w:rPr>
+          <w:rFonts w:ascii="SolaimanLipi" w:hAnsi="SolaimanLipi" w:cs="SolaimanLipi"/>
+        </w:rPr>
+        <w:t>শাসিত অঞ্চলে শূন্য ছড়িয়ে পড়ল। সর্বত্র এর সংঘর্ষ হলো এরিস্টটলের মতবাদের সাথে। মুসলমান পণ্ডিতরাও ছেড়ে কথা বললেন না। এগারো শতকের মুসলিম দার্শনিক আবু হামিদ আল গাযালি তো ঘোষণাই দিলেন</w:t>
+      </w:r>
+      <w:r>
+        <w:rPr>
+          <w:rFonts w:cs="SolaimanLipi" w:ascii="SolaimanLipi" w:hAnsi="SolaimanLipi"/>
+        </w:rPr>
+        <w:t xml:space="preserve">, </w:t>
+      </w:r>
+      <w:r>
+        <w:rPr>
+          <w:rFonts w:ascii="SolaimanLipi" w:hAnsi="SolaimanLipi" w:cs="SolaimanLipi"/>
+        </w:rPr>
+        <w:t xml:space="preserve">এরিস্টটলীয় মতবাদ লালন করলে মৃত্যুদণ্ড দেওয়া উচিত। এরপরেই বিতর্কের মৃত্যু হলো। </w:t>
+      </w:r>
+    </w:p>
+    <w:p>
+      <w:pPr>
+        <w:pStyle w:val="Normal"/>
+        <w:bidi w:val="0"/>
+        <w:jc w:val="start"/>
+        <w:rPr>
+          <w:rFonts w:ascii="SolaimanLipi" w:hAnsi="SolaimanLipi" w:cs="SolaimanLipi"/>
+        </w:rPr>
+      </w:pPr>
+      <w:r>
+        <w:rPr>
+          <w:rFonts w:cs="SolaimanLipi" w:ascii="SolaimanLipi" w:hAnsi="SolaimanLipi"/>
+        </w:rPr>
+      </w:r>
+    </w:p>
+    <w:p>
+      <w:pPr>
+        <w:pStyle w:val="Normal"/>
+        <w:bidi w:val="0"/>
+        <w:jc w:val="start"/>
+        <w:rPr>
+          <w:rFonts w:ascii="SolaimanLipi" w:hAnsi="SolaimanLipi" w:cs="SolaimanLipi"/>
+        </w:rPr>
+      </w:pPr>
+      <w:r>
+        <w:rPr>
+          <w:rFonts w:ascii="SolaimanLipi" w:hAnsi="SolaimanLipi" w:cs="SolaimanLipi"/>
+        </w:rPr>
+        <w:t>শূন্যের এ বিতর্কে অবাক হওয়ার কিছু নেই। প্রাচ্য থেকে আসা ইসলাম একটি সেমেটিক ধর্ম। মুসলমানদের বিশ্বাস</w:t>
+      </w:r>
+      <w:r>
+        <w:rPr>
+          <w:rFonts w:cs="SolaimanLipi" w:ascii="SolaimanLipi" w:hAnsi="SolaimanLipi"/>
+        </w:rPr>
+        <w:t xml:space="preserve">, </w:t>
+      </w:r>
+      <w:r>
+        <w:rPr>
+          <w:rFonts w:ascii="SolaimanLipi" w:hAnsi="SolaimanLipi" w:cs="SolaimanLipi"/>
+        </w:rPr>
+        <w:t xml:space="preserve">আলাহ মহাবিশ্ব সৃষ্টি করেছেন ভয়েড বা শূন্য থেকে। ওদিকে ভয়েড ও ইনফিনিটির প্রতি এরিস্টটলের রয়েছে সীমাহীন ঘৃণা। ফলে এরিস্টটলের মতবাদ যেখানেই থাকবে সেখানে শূন্য থেকে সৃষ্টির মতবাদ মেনে নেওয়া সম্ভব নয়। আরব ভূমিতে শূন্য ছড়িয়ে পড়লে মুসলমানরা একে সাদরে গ্রহণ করল। আর ছুঁড়ে ফেলে দিল এরিস্টটলকে। এ দলে পরে যোগ দিল ইহুদিরা। </w:t>
+      </w:r>
+    </w:p>
+    <w:p>
+      <w:pPr>
+        <w:pStyle w:val="Normal"/>
+        <w:bidi w:val="0"/>
+        <w:jc w:val="start"/>
+        <w:rPr>
+          <w:rFonts w:ascii="SolaimanLipi" w:hAnsi="SolaimanLipi" w:cs="SolaimanLipi"/>
+        </w:rPr>
+      </w:pPr>
+      <w:r>
+        <w:rPr>
+          <w:rFonts w:cs="SolaimanLipi" w:ascii="SolaimanLipi" w:hAnsi="SolaimanLipi"/>
+        </w:rPr>
+      </w:r>
+    </w:p>
+    <w:p>
+      <w:pPr>
+        <w:pStyle w:val="Normal"/>
+        <w:bidi w:val="0"/>
+        <w:jc w:val="start"/>
+        <w:rPr>
+          <w:rFonts w:ascii="SolaimanLipi" w:hAnsi="SolaimanLipi" w:cs="SolaimanLipi"/>
+        </w:rPr>
+      </w:pPr>
+      <w:r>
+        <w:rPr>
+          <w:rFonts w:ascii="SolaimanLipi" w:hAnsi="SolaimanLipi" w:cs="SolaimanLipi"/>
+        </w:rPr>
+        <w:t xml:space="preserve">হাজার বছর ধরে ইহুদিদের জীবনযাত্রার কেন্দ্র ছিল মধ্যপ্রাচ্য। দশম শতকে স্পেন তাদের জন্য সম্ভাবনার দুয়ার খুলে দিল। খলিদা তৃতীয়াব্দুর রহমানের এক ইহুদি মন্ত্রী ছিল। তিনি ব্যাবিলন থেকে বহু বুদ্ধিজীবিকে নিয়ে আসেন। অল্পদিনের মধ্যেই বিপুলসংখ্যক ইহুদি জনগোষ্ঠী স্পেনে বেড়ে উঠল। </w:t>
+      </w:r>
+    </w:p>
+    <w:p>
+      <w:pPr>
+        <w:pStyle w:val="Normal"/>
+        <w:bidi w:val="0"/>
+        <w:jc w:val="start"/>
+        <w:rPr>
+          <w:rFonts w:ascii="SolaimanLipi" w:hAnsi="SolaimanLipi" w:cs="SolaimanLipi"/>
+        </w:rPr>
+      </w:pPr>
+      <w:r>
+        <w:rPr>
+          <w:rFonts w:cs="SolaimanLipi" w:ascii="SolaimanLipi" w:hAnsi="SolaimanLipi"/>
+        </w:rPr>
+      </w:r>
+    </w:p>
+    <w:p>
+      <w:pPr>
+        <w:pStyle w:val="Normal"/>
+        <w:bidi w:val="0"/>
+        <w:jc w:val="start"/>
+        <w:rPr>
+          <w:rFonts w:ascii="SolaimanLipi" w:hAnsi="SolaimanLipi" w:cs="SolaimanLipi"/>
+        </w:rPr>
+      </w:pPr>
+      <w:r>
+        <w:rPr>
+          <w:rFonts w:ascii="SolaimanLipi" w:hAnsi="SolaimanLipi" w:cs="SolaimanLipi"/>
+        </w:rPr>
+        <w:t xml:space="preserve">স্পেন ও ব্যাবিলন দুই জায়গাতেই মধ্যযুগের শুরুর দিকের ইহুদিরা এরিস্টটলের মতবাদ মনেপ্রাণে বিশ্বাস করতেন। খৃষ্টানদের মতোই তারা অসীম ও ভয়েডকে মেনে নেননি। তবে ইসলামী শিক্ষার মতোই ইহুদি ধর্মতত্ত্বের সাথেও এরিস্টটলের দর্শনের বিরোধ ছিল। এ কারণেই বারো শতকের ইহুদি রাব্বি বিশাল এক পুস্তক রচনা করেন। উদ্দেশ্য হলো প্রাচ্যের সেমেটিক বাইবেলের সাথে পাশ্চাত্যের গ্রিক দর্শনের বিরোধ দূর করা। </w:t>
+      </w:r>
+    </w:p>
+    <w:p>
+      <w:pPr>
+        <w:pStyle w:val="Normal"/>
+        <w:bidi w:val="0"/>
+        <w:jc w:val="start"/>
+        <w:rPr>
+          <w:rFonts w:ascii="SolaimanLipi" w:hAnsi="SolaimanLipi" w:cs="SolaimanLipi"/>
+        </w:rPr>
+      </w:pPr>
+      <w:r>
+        <w:rPr>
+          <w:rFonts w:cs="SolaimanLipi" w:ascii="SolaimanLipi" w:hAnsi="SolaimanLipi"/>
+        </w:rPr>
+      </w:r>
+    </w:p>
+    <w:p>
+      <w:pPr>
+        <w:pStyle w:val="Normal"/>
+        <w:bidi w:val="0"/>
+        <w:jc w:val="start"/>
+        <w:rPr>
+          <w:rFonts w:ascii="SolaimanLipi" w:hAnsi="SolaimanLipi" w:cs="SolaimanLipi"/>
+        </w:rPr>
+      </w:pPr>
+      <w:r>
+        <w:rPr>
+          <w:rFonts w:ascii="SolaimanLipi" w:hAnsi="SolaimanLipi" w:cs="SolaimanLipi"/>
+        </w:rPr>
+        <w:t>মায়মনিডিজ শূন্যকে প্রত্যাখ্যানের মাধ্যমে ঈশ্বরের অস্তিত্বের প্রমাণ শেখেন এরিস্টটলের কাছ থেকে। গ্রিক যুক্তিকে তিনি এবার নতুন রূপ দান করলেন। পৃথিবীর চারপাশের ফাঁপা গোলকদের কিছু একটা নাড়াচ্ছে। হয়তো বা পরের গোলকটি তা করছে। তাহলে পরের গোলককে কে নাড়াচ্ছে</w:t>
+      </w:r>
+      <w:r>
+        <w:rPr>
+          <w:rFonts w:cs="SolaimanLipi" w:ascii="SolaimanLipi" w:hAnsi="SolaimanLipi"/>
+        </w:rPr>
+        <w:t xml:space="preserve">? </w:t>
+      </w:r>
+      <w:r>
+        <w:rPr>
+          <w:rFonts w:ascii="SolaimanLipi" w:hAnsi="SolaimanLipi" w:cs="SolaimanLipi"/>
+        </w:rPr>
+        <w:t>অবশ্যই তার পরের গোলক। কিন্তু অসীম গোলক তো থাকা সম্ভব নয়</w:t>
+      </w:r>
+      <w:r>
+        <w:rPr>
+          <w:rFonts w:cs="SolaimanLipi" w:ascii="SolaimanLipi" w:hAnsi="SolaimanLipi"/>
+        </w:rPr>
+        <w:t xml:space="preserve">, </w:t>
+      </w:r>
+      <w:r>
+        <w:rPr>
+          <w:rFonts w:ascii="SolaimanLipi" w:hAnsi="SolaimanLipi" w:cs="SolaimanLipi"/>
+        </w:rPr>
+        <w:t xml:space="preserve">কারণ অসীম অসম্ভব। তার মানে সর্বশেষ গোলক কেউ একজন নাড়াচ্ছে। এটাই হলো পরম চালক ঈশ্বর। </w:t>
+      </w:r>
+    </w:p>
+    <w:p>
+      <w:pPr>
+        <w:pStyle w:val="Normal"/>
+        <w:bidi w:val="0"/>
+        <w:jc w:val="start"/>
+        <w:rPr>
+          <w:rFonts w:ascii="SolaimanLipi" w:hAnsi="SolaimanLipi" w:cs="SolaimanLipi"/>
+        </w:rPr>
+      </w:pPr>
+      <w:r>
+        <w:rPr>
+          <w:rFonts w:cs="SolaimanLipi" w:ascii="SolaimanLipi" w:hAnsi="SolaimanLipi"/>
+        </w:rPr>
+      </w:r>
+    </w:p>
+    <w:p>
+      <w:pPr>
+        <w:pStyle w:val="Normal"/>
+        <w:bidi w:val="0"/>
+        <w:jc w:val="start"/>
+        <w:rPr>
+          <w:rFonts w:ascii="SolaimanLipi" w:hAnsi="SolaimanLipi" w:cs="SolaimanLipi"/>
+        </w:rPr>
+      </w:pPr>
+      <w:r>
+        <w:rPr>
+          <w:rFonts w:ascii="SolaimanLipi" w:hAnsi="SolaimanLipi" w:cs="SolaimanLipi"/>
+        </w:rPr>
+        <w:t xml:space="preserve">মায়মনিডিজের যুক্তি আসলেও ঈশ্বরের অস্তিত্বের একটি প্রমাণ। ধর্মতত্ত্বে এটি অনেক মূল্যবান। তবে একইসাথে বাইবেল ও অন্যান্য সেমেটিক সংস্কৃতিতে অসীম ও ভয়েডের প্রচুর উদাহরণ আছে। মুসলমানরা এর মধ্যেই সেগুলোকে সাদরে গ্রহণ করেছেন। ৮০০ বছর আগের সেন্ট অগাস্টিনের মতো মায়মনিডিজও সেমেটিক বাইবেলকে নতুন রূপ দিয়ে গ্রিক মতবাদের সাথে খাপ খাওয়ানোর চেষ্টা করেন। যে মতবাদ কোনো কারণ ছাড়াই ভয়েডকে ভয় পায়। প্রথম যুগের খ্রিষ্টানরা গ্রিকদের মতবাদের সাথে খাপ খাওয়ানোর জন্য বাইবেলের ওল্ড টেস্টামেন্টকে রূপক বলতেন। তবে মায়মিনিডিজ নিজের ধর্মকে পুরোপুরি গ্রিক আদলে ব্যাখ্যা করতে ইচ্ছুক ছিলেন না। ধর্মীয় ঐতিহ্যগত কারণে তিনি বাইবেলের শূন্য থেকে সৃষ্টির বিবরণ মেনে নিতে বাধ্য। আর এর সহজ অর্থ হলো এরিস্টটলের বিপক্ষে যাওয়া। </w:t>
+      </w:r>
+    </w:p>
+    <w:p>
+      <w:pPr>
+        <w:pStyle w:val="Normal"/>
+        <w:bidi w:val="0"/>
+        <w:jc w:val="start"/>
+        <w:rPr>
+          <w:rFonts w:ascii="SolaimanLipi" w:hAnsi="SolaimanLipi" w:cs="SolaimanLipi"/>
+        </w:rPr>
+      </w:pPr>
+      <w:r>
+        <w:rPr>
+          <w:rFonts w:cs="SolaimanLipi" w:ascii="SolaimanLipi" w:hAnsi="SolaimanLipi"/>
+        </w:rPr>
+      </w:r>
+    </w:p>
+    <w:p>
+      <w:pPr>
+        <w:pStyle w:val="Normal"/>
+        <w:bidi w:val="0"/>
+        <w:jc w:val="start"/>
+        <w:rPr>
+          <w:rFonts w:ascii="SolaimanLipi" w:hAnsi="SolaimanLipi" w:cs="SolaimanLipi"/>
+        </w:rPr>
+      </w:pPr>
+      <w:r>
+        <w:rPr>
+          <w:rFonts w:ascii="SolaimanLipi" w:hAnsi="SolaimanLipi" w:cs="SolaimanLipi"/>
+        </w:rPr>
+        <w:t>এরিস্টটল বলেছিলেন</w:t>
+      </w:r>
+      <w:r>
+        <w:rPr>
+          <w:rFonts w:cs="SolaimanLipi" w:ascii="SolaimanLipi" w:hAnsi="SolaimanLipi"/>
+        </w:rPr>
+        <w:t xml:space="preserve">, </w:t>
+      </w:r>
+      <w:r>
+        <w:rPr>
+          <w:rFonts w:ascii="SolaimanLipi" w:hAnsi="SolaimanLipi" w:cs="SolaimanLipi"/>
+        </w:rPr>
+        <w:t>মহাবিশ্বের অস্তিত্ব সবসময় ছিল। মায়মনিডিজ বললেন</w:t>
+      </w:r>
+      <w:r>
+        <w:rPr>
+          <w:rFonts w:cs="SolaimanLipi" w:ascii="SolaimanLipi" w:hAnsi="SolaimanLipi"/>
+        </w:rPr>
+        <w:t xml:space="preserve">, </w:t>
+      </w:r>
+      <w:r>
+        <w:rPr>
+          <w:rFonts w:ascii="SolaimanLipi" w:hAnsi="SolaimanLipi" w:cs="SolaimanLipi"/>
+        </w:rPr>
+        <w:t xml:space="preserve">এ যুক্তির প্রমাণে ভুল আছে। </w:t>
+      </w:r>
+    </w:p>
+    <w:p>
+      <w:pPr>
+        <w:pStyle w:val="Normal"/>
+        <w:bidi w:val="0"/>
+        <w:jc w:val="start"/>
+        <w:rPr>
+          <w:rFonts w:ascii="SolaimanLipi" w:hAnsi="SolaimanLipi" w:cs="SolaimanLipi"/>
+        </w:rPr>
+      </w:pPr>
+      <w:r>
+        <w:rPr>
+          <w:rFonts w:cs="SolaimanLipi" w:ascii="SolaimanLipi" w:hAnsi="SolaimanLipi"/>
+        </w:rPr>
+      </w:r>
+    </w:p>
+    <w:p>
+      <w:pPr>
+        <w:pStyle w:val="Normal"/>
+        <w:bidi w:val="0"/>
+        <w:jc w:val="start"/>
+        <w:rPr>
+          <w:rFonts w:ascii="SolaimanLipi" w:hAnsi="SolaimanLipi" w:cs="SolaimanLipi"/>
+        </w:rPr>
+      </w:pPr>
+      <w:r>
+        <w:rPr>
+          <w:rFonts w:cs="SolaimanLipi" w:ascii="SolaimanLipi" w:hAnsi="SolaimanLipi"/>
+        </w:rPr>
+      </w:r>
+    </w:p>
+    <w:p>
+      <w:pPr>
+        <w:pStyle w:val="Normal"/>
+        <w:bidi w:val="0"/>
+        <w:jc w:val="start"/>
+        <w:rPr>
+          <w:rFonts w:ascii="SolaimanLipi" w:hAnsi="SolaimanLipi" w:cs="SolaimanLipi"/>
+        </w:rPr>
+      </w:pPr>
+      <w:r>
+        <w:rPr>
+          <w:rFonts w:cs="SolaimanLipi" w:ascii="SolaimanLipi" w:hAnsi="SolaimanLipi"/>
+        </w:rPr>
+        <w:t xml:space="preserve"> </w:t>
       </w:r>
     </w:p>
     <w:p>
@@ -3005,6 +3492,34 @@
           <w:szCs w:val="26"/>
         </w:rPr>
         <w:t xml:space="preserve">৪৩২। </w:t>
+      </w:r>
+    </w:p>
+    <w:p>
+      <w:pPr>
+        <w:pStyle w:val="Normal"/>
+        <w:bidi w:val="0"/>
+        <w:jc w:val="start"/>
+        <w:rPr>
+          <w:rFonts w:ascii="SolaimanLipi" w:hAnsi="SolaimanLipi" w:cs="SolaimanLipi"/>
+        </w:rPr>
+      </w:pPr>
+      <w:r>
+        <w:rPr>
+          <w:rFonts w:ascii="SolaimanLipi" w:hAnsi="SolaimanLipi" w:cs="SolaimanLipi"/>
+        </w:rPr>
+        <w:t>৩। ইহুদি</w:t>
+      </w:r>
+      <w:r>
+        <w:rPr>
+          <w:rFonts w:cs="SolaimanLipi" w:ascii="SolaimanLipi" w:hAnsi="SolaimanLipi"/>
+        </w:rPr>
+        <w:t xml:space="preserve">, </w:t>
+      </w:r>
+      <w:r>
+        <w:rPr>
+          <w:rFonts w:ascii="SolaimanLipi" w:hAnsi="SolaimanLipi" w:cs="SolaimanLipi"/>
+        </w:rPr>
+        <w:t xml:space="preserve">খৃষ্ট ও ইসলাম ধর্মকে একসঙ্গে সেমেটিক ধর্ম বলে। </w:t>
       </w:r>
     </w:p>
     <w:p>

</xml_diff>

<commit_message>
zero: ch3 last para
</commit_message>
<xml_diff>
--- a/books/zero/03 Zero Ventured.docx
+++ b/books/zero/03 Zero Ventured.docx
@@ -3521,13 +3521,7 @@
         <w:rPr>
           <w:rFonts w:cs="SolaimanLipi" w:ascii="SolaimanLipi" w:hAnsi="SolaimanLipi"/>
         </w:rPr>
-        <w:t>(</w:t>
-      </w:r>
-      <w:r>
-        <w:rPr>
-          <w:rFonts w:cs="SolaimanLipi" w:ascii="SolaimanLipi" w:hAnsi="SolaimanLipi"/>
-        </w:rPr>
-        <w:t>aniy)</w:t>
+        <w:t>(aniy)</w:t>
       </w:r>
       <w:r>
         <w:rPr>
@@ -3557,13 +3551,7 @@
         <w:rPr>
           <w:rFonts w:ascii="SolaimanLipi" w:hAnsi="SolaimanLipi" w:cs="SolaimanLipi"/>
         </w:rPr>
-        <w:t>। এর চেয়ে সহজ করে আর কীভাবে বার্তা</w:t>
-      </w:r>
-      <w:r>
-        <w:rPr>
-          <w:rFonts w:ascii="SolaimanLipi" w:hAnsi="SolaimanLipi" w:cs="SolaimanLipi"/>
-        </w:rPr>
-        <w:t xml:space="preserve"> দেওয়া যায়</w:t>
+        <w:t>। এর চেয়ে সহজ করে আর কীভাবে বার্তা দেওয়া যায়</w:t>
       </w:r>
       <w:r>
         <w:rPr>
@@ -3913,8 +3901,6 @@
         <w:jc w:val="center"/>
         <w:rPr>
           <w:rFonts w:ascii="SolaimanLipi" w:hAnsi="SolaimanLipi" w:cs="SolaimanLipi"/>
-          <w:sz w:val="24"/>
-          <w:szCs w:val="32"/>
         </w:rPr>
       </w:pPr>
       <w:r>
@@ -4567,13 +4553,184 @@
         <w:rPr>
           <w:rFonts w:cs="SolaimanLipi" w:ascii="SolaimanLipi" w:hAnsi="SolaimanLipi"/>
         </w:rPr>
+        <w:t>(Golden ratio)</w:t>
+      </w:r>
+      <w:r>
+        <w:rPr>
+          <w:rFonts w:ascii="SolaimanLipi" w:hAnsi="SolaimanLipi" w:cs="SolaimanLipi"/>
+        </w:rPr>
+        <w:t>। যার মান ১</w:t>
+      </w:r>
+      <w:r>
+        <w:rPr>
+          <w:rFonts w:cs="SolaimanLipi" w:ascii="SolaimanLipi" w:hAnsi="SolaimanLipi"/>
+        </w:rPr>
+        <w:t>.</w:t>
+      </w:r>
+      <w:r>
+        <w:rPr>
+          <w:rFonts w:ascii="SolaimanLipi" w:hAnsi="SolaimanLipi" w:cs="SolaimanLipi"/>
+        </w:rPr>
+        <w:t>৬১৮০৩</w:t>
+      </w:r>
+      <w:r>
+        <w:rPr>
+          <w:rFonts w:cs="SolaimanLipi" w:ascii="SolaimanLipi" w:hAnsi="SolaimanLipi"/>
+        </w:rPr>
+        <w:t>...</w:t>
+      </w:r>
+      <w:r>
+        <w:rPr>
+          <w:rFonts w:ascii="SolaimanLipi" w:hAnsi="SolaimanLipi" w:cs="SolaimanLipi"/>
+        </w:rPr>
+        <w:t xml:space="preserve">। </w:t>
+      </w:r>
+    </w:p>
+    <w:p>
+      <w:pPr>
+        <w:pStyle w:val="Normal"/>
+        <w:bidi w:val="0"/>
+        <w:jc w:val="start"/>
+        <w:rPr>
+          <w:rFonts w:ascii="SolaimanLipi" w:hAnsi="SolaimanLipi" w:cs="SolaimanLipi"/>
+        </w:rPr>
+      </w:pPr>
+      <w:r>
+        <w:rPr>
+          <w:rFonts w:cs="SolaimanLipi" w:ascii="SolaimanLipi" w:hAnsi="SolaimanLipi"/>
+        </w:rPr>
+      </w:r>
+    </w:p>
+    <w:p>
+      <w:pPr>
+        <w:pStyle w:val="Normal"/>
+        <w:bidi w:val="0"/>
+        <w:jc w:val="start"/>
+        <w:rPr>
+          <w:rFonts w:ascii="SolaimanLipi" w:hAnsi="SolaimanLipi" w:cs="SolaimanLipi"/>
+        </w:rPr>
+      </w:pPr>
+      <w:r>
+        <w:rPr>
+          <w:rFonts w:ascii="SolaimanLipi" w:hAnsi="SolaimanLipi" w:cs="SolaimanLipi"/>
+        </w:rPr>
+        <w:t>পিথাগোরাস খেয়াল করেছিলেন</w:t>
+      </w:r>
+      <w:r>
+        <w:rPr>
+          <w:rFonts w:cs="SolaimanLipi" w:ascii="SolaimanLipi" w:hAnsi="SolaimanLipi"/>
+        </w:rPr>
+        <w:t xml:space="preserve">, </w:t>
+      </w:r>
+      <w:r>
+        <w:rPr>
+          <w:rFonts w:ascii="SolaimanLipi" w:hAnsi="SolaimanLipi" w:cs="SolaimanLipi"/>
+        </w:rPr>
+        <w:t xml:space="preserve">প্রকৃতি সম্ভবত সোনালী অনুপাত দ্বারা চালিত হচ্ছে। ফিবোনাচি এর পেছনের নিয়ামক ধারাটি আবিষ্কার করলেন। শামুকের খোলসের আকার মেনে চলে এ ধারা। মেনে চলে আনারসের ডানাবর্তী ও বামাবর্তী খাঁজগুলো। এ কারণেই প্রকৃতির এ জিনিসগুলো সোনালী অনুপাতের কাছাকাছি যেতে থাকে। </w:t>
+      </w:r>
+    </w:p>
+    <w:p>
+      <w:pPr>
+        <w:pStyle w:val="Normal"/>
+        <w:bidi w:val="0"/>
+        <w:jc w:val="start"/>
+        <w:rPr>
+          <w:rFonts w:ascii="SolaimanLipi" w:hAnsi="SolaimanLipi" w:cs="SolaimanLipi"/>
+        </w:rPr>
+      </w:pPr>
+      <w:r>
+        <w:rPr>
+          <w:rFonts w:cs="SolaimanLipi" w:ascii="SolaimanLipi" w:hAnsi="SolaimanLipi"/>
+        </w:rPr>
+      </w:r>
+    </w:p>
+    <w:p>
+      <w:pPr>
+        <w:pStyle w:val="Normal"/>
+        <w:bidi w:val="0"/>
+        <w:jc w:val="start"/>
+        <w:rPr>
+          <w:rFonts w:ascii="SolaimanLipi" w:hAnsi="SolaimanLipi" w:cs="SolaimanLipi"/>
+        </w:rPr>
+      </w:pPr>
+      <w:r>
+        <w:rPr>
+          <w:rFonts w:ascii="SolaimanLipi" w:hAnsi="SolaimanLipi" w:cs="SolaimanLipi"/>
+        </w:rPr>
+        <w:t xml:space="preserve">এই ধারার জন্যই ফিবোনাচি সবচেয়ে বেহসি খ্যাতি পেয়েছেন। তবে তাঁর </w:t>
+      </w:r>
+      <w:r>
+        <w:rPr>
+          <w:rFonts w:ascii="SolaimanLipi" w:hAnsi="SolaimanLipi" w:cs="SolaimanLipi"/>
+          <w:i/>
+          <w:i/>
+          <w:iCs/>
+        </w:rPr>
+        <w:t>লিবের আবাসি</w:t>
+      </w:r>
+      <w:r>
+        <w:rPr>
+          <w:rFonts w:ascii="SolaimanLipi" w:hAnsi="SolaimanLipi" w:cs="SolaimanLipi"/>
+        </w:rPr>
+        <w:t xml:space="preserve"> পশুখামারের চেয়ে বড় উদ্দেশ্য বহন করে। ফিবোনাচি গণিত শিখেছিলেন মুসলমানদের কাছে। ফলে তিনি আরবি সংখ্যা সম্পর্কে জানতেন। জানতেন শূন্যের কথাও। এই নতুন পদ্ধতি তিনি তাঁর </w:t>
+      </w:r>
+      <w:r>
+        <w:rPr>
+          <w:rFonts w:ascii="SolaimanLipi" w:hAnsi="SolaimanLipi" w:cs="SolaimanLipi"/>
+          <w:i/>
+          <w:i/>
+          <w:iCs/>
+        </w:rPr>
+        <w:t>লিবের আবাসি</w:t>
+      </w:r>
+      <w:r>
+        <w:rPr>
+          <w:rFonts w:ascii="SolaimanLipi" w:hAnsi="SolaimanLipi" w:cs="SolaimanLipi"/>
+        </w:rPr>
+        <w:t xml:space="preserve"> বইয়ে উল্লেখ করেন। ইউরোপ শেষ পর্যন্ত জানল শূন্যের কথা। বইয়ে তিনি জটিল হিসাব করার ক্ষেত্রে আরবি সংখ্যার চমৎকার দিকটি তুলে ধরেন। ইতালীয় বণিক ও ব্যাংকাররা দ্রুতই নতুন পদ্ধতিটার সুবিধা গ্রহণ করলেন। সাথে নিলেন শূন্যকেও। </w:t>
+      </w:r>
+    </w:p>
+    <w:p>
+      <w:pPr>
+        <w:pStyle w:val="Normal"/>
+        <w:bidi w:val="0"/>
+        <w:jc w:val="start"/>
+        <w:rPr>
+          <w:rFonts w:ascii="SolaimanLipi" w:hAnsi="SolaimanLipi" w:cs="SolaimanLipi"/>
+        </w:rPr>
+      </w:pPr>
+      <w:r>
+        <w:rPr>
+          <w:rFonts w:cs="SolaimanLipi" w:ascii="SolaimanLipi" w:hAnsi="SolaimanLipi"/>
+        </w:rPr>
+      </w:r>
+    </w:p>
+    <w:p>
+      <w:pPr>
+        <w:pStyle w:val="Normal"/>
+        <w:bidi w:val="0"/>
+        <w:jc w:val="start"/>
+        <w:rPr>
+          <w:rFonts w:ascii="SolaimanLipi" w:hAnsi="SolaimanLipi" w:cs="SolaimanLipi"/>
+        </w:rPr>
+      </w:pPr>
+      <w:r>
+        <w:rPr>
+          <w:rFonts w:ascii="SolaimanLipi" w:hAnsi="SolaimanLipi" w:cs="SolaimanLipi"/>
+        </w:rPr>
+        <w:t xml:space="preserve">আরবি সংখ্যা আসার আগে ব্যাংকের কাউন্টারের লোকেরা অ্যাবাকাস বা কাউন্টিং বোর্ড ব্যবহার করতেন। জার্মানরা কাউন্টিং বোর্ডকে বলত রেশেনব্যাংক। এজন্যই আমরা ঋণদাতাদের ব্যাংক বলি। সেসময় ব্যাংকিং ব্যবস্থা ছিল খুবই আদিম। ঋণের হিসাব রাখতে কাউন্টিং বোর্ডের পাশাপাশি ব্যবহার ছিল ট্যালী স্টিকের। স্টিকের এক পাশে অর্থের পরিমাণ লেখা হত। এরপর একে দুই ভাগ করা হত </w:t>
+      </w:r>
+      <w:r>
+        <w:rPr>
+          <w:rFonts w:cs="SolaimanLipi" w:ascii="SolaimanLipi" w:hAnsi="SolaimanLipi"/>
+        </w:rPr>
         <w:t>(</w:t>
       </w:r>
       <w:r>
         <w:rPr>
-          <w:rFonts w:cs="SolaimanLipi" w:ascii="SolaimanLipi" w:hAnsi="SolaimanLipi"/>
-        </w:rPr>
-        <w:t>Golden ratio</w:t>
+          <w:rFonts w:ascii="SolaimanLipi" w:hAnsi="SolaimanLipi" w:cs="SolaimanLipi"/>
+        </w:rPr>
+        <w:t>চিত্র ১৬</w:t>
       </w:r>
       <w:r>
         <w:rPr>
@@ -4585,77 +4742,156 @@
         <w:rPr>
           <w:rFonts w:ascii="SolaimanLipi" w:hAnsi="SolaimanLipi" w:cs="SolaimanLipi"/>
         </w:rPr>
-        <w:t>। যার মান ১</w:t>
-      </w:r>
-      <w:r>
-        <w:rPr>
-          <w:rFonts w:cs="SolaimanLipi" w:ascii="SolaimanLipi" w:hAnsi="SolaimanLipi"/>
-        </w:rPr>
-        <w:t>.</w:t>
-      </w:r>
-      <w:r>
-        <w:rPr>
-          <w:rFonts w:ascii="SolaimanLipi" w:hAnsi="SolaimanLipi" w:cs="SolaimanLipi"/>
-        </w:rPr>
-        <w:t>৬১৮০৩</w:t>
-      </w:r>
-      <w:r>
-        <w:rPr>
-          <w:rFonts w:cs="SolaimanLipi" w:ascii="SolaimanLipi" w:hAnsi="SolaimanLipi"/>
-        </w:rPr>
-        <w:t>...</w:t>
-      </w:r>
-      <w:r>
-        <w:rPr>
-          <w:rFonts w:ascii="SolaimanLipi" w:hAnsi="SolaimanLipi" w:cs="SolaimanLipi"/>
-        </w:rPr>
-        <w:t xml:space="preserve">। </w:t>
-      </w:r>
-    </w:p>
-    <w:p>
-      <w:pPr>
-        <w:pStyle w:val="Normal"/>
-        <w:bidi w:val="0"/>
-        <w:jc w:val="start"/>
-        <w:rPr>
-          <w:rFonts w:ascii="SolaimanLipi" w:hAnsi="SolaimanLipi" w:cs="SolaimanLipi"/>
-        </w:rPr>
-      </w:pPr>
-      <w:r>
-        <w:rPr>
-          <w:rFonts w:cs="SolaimanLipi" w:ascii="SolaimanLipi" w:hAnsi="SolaimanLipi"/>
-        </w:rPr>
-      </w:r>
-    </w:p>
-    <w:p>
-      <w:pPr>
-        <w:pStyle w:val="Normal"/>
-        <w:bidi w:val="0"/>
-        <w:jc w:val="start"/>
-        <w:rPr>
-          <w:rFonts w:ascii="SolaimanLipi" w:hAnsi="SolaimanLipi" w:cs="SolaimanLipi"/>
-        </w:rPr>
-      </w:pPr>
-      <w:r>
-        <w:rPr>
-          <w:rFonts w:cs="SolaimanLipi" w:ascii="SolaimanLipi" w:hAnsi="SolaimanLipi"/>
-        </w:rPr>
-      </w:r>
-    </w:p>
-    <w:p>
-      <w:pPr>
-        <w:pStyle w:val="Normal"/>
-        <w:bidi w:val="0"/>
-        <w:jc w:val="start"/>
-        <w:rPr>
-          <w:rFonts w:ascii="SolaimanLipi" w:hAnsi="SolaimanLipi" w:cs="SolaimanLipi"/>
-        </w:rPr>
-      </w:pPr>
-      <w:r>
-        <w:rPr>
-          <w:rFonts w:cs="SolaimanLipi" w:ascii="SolaimanLipi" w:hAnsi="SolaimanLipi"/>
+        <w:t xml:space="preserve">। ঋণদাতাই রাখত দুই খণ্ডের বড় অংশটি। এর নাম স্টক। আর দাতাকে বলা হত স্টকহোল্ডার। </w:t>
+      </w:r>
+    </w:p>
+    <w:p>
+      <w:pPr>
+        <w:pStyle w:val="Normal"/>
+        <w:bidi w:val="0"/>
+        <w:jc w:val="start"/>
+        <w:rPr>
+          <w:rFonts w:ascii="SolaimanLipi" w:hAnsi="SolaimanLipi" w:cs="SolaimanLipi"/>
+        </w:rPr>
+      </w:pPr>
+      <w:r>
+        <w:rPr>
+          <w:rFonts w:cs="SolaimanLipi" w:ascii="SolaimanLipi" w:hAnsi="SolaimanLipi"/>
+        </w:rPr>
+      </w:r>
+    </w:p>
+    <w:p>
+      <w:pPr>
+        <w:pStyle w:val="Normal"/>
+        <w:bidi w:val="0"/>
+        <w:jc w:val="start"/>
+        <w:rPr>
+          <w:rFonts w:ascii="SolaimanLipi" w:hAnsi="SolaimanLipi" w:cs="SolaimanLipi"/>
+        </w:rPr>
+      </w:pPr>
+      <w:r>
+        <w:rPr>
+          <w:rFonts w:ascii="SolaimanLipi" w:hAnsi="SolaimanLipi" w:cs="SolaimanLipi"/>
+        </w:rPr>
+        <w:t xml:space="preserve">আরবি সংখ্যা ইতালীয় বণিকদের মন জয় করে নেয়। ব্যাংকাররা কাউন্টিং বোর্ড থেকে মুক্তি পেলেন। ব্যবসায়ীরা এ সংখ্যার উপকার টের পেলেও স্থানীয় সরকার এদের ঘৃণার চোখে দেখল। ১২৯৯ সালে ফ্লোরেন্সে আরবি সংখ্যা নিষিদ্ধ হয়। আপাতদৃষ্টিতে এর কারণ ছিল আরবি সংখ্যাকে সহজেই পাল্টে ফেলা যায় ও ভুল সংখ্যা দেখানো যায়। </w:t>
+      </w:r>
+      <w:r>
+        <w:rPr>
+          <w:rFonts w:cs="SolaimanLipi" w:ascii="SolaimanLipi" w:hAnsi="SolaimanLipi"/>
+        </w:rPr>
+        <w:t>(</w:t>
+      </w:r>
+      <w:r>
+        <w:rPr>
+          <w:rFonts w:ascii="SolaimanLipi" w:hAnsi="SolaimanLipi" w:cs="SolaimanLipi"/>
+        </w:rPr>
+        <w:t>যেমন আরবি ০</w:t>
+      </w:r>
+      <w:r>
+        <w:rPr>
+          <w:rFonts w:cs="SolaimanLipi" w:ascii="SolaimanLipi" w:hAnsi="SolaimanLipi"/>
+        </w:rPr>
+        <w:t>-</w:t>
+      </w:r>
+      <w:r>
+        <w:rPr>
+          <w:rFonts w:ascii="SolaimanLipi" w:hAnsi="SolaimanLipi" w:cs="SolaimanLipi"/>
+        </w:rPr>
+        <w:t>কে কলমের খোঁচায় সহজেই ৬ বানিয়ে ফেলা যায়।</w:t>
+      </w:r>
+      <w:r>
+        <w:rPr>
+          <w:rFonts w:cs="SolaimanLipi" w:ascii="SolaimanLipi" w:hAnsi="SolaimanLipi"/>
+        </w:rPr>
+        <w:t xml:space="preserve">) </w:t>
+      </w:r>
+      <w:r>
+        <w:rPr>
+          <w:rFonts w:ascii="SolaimanLipi" w:hAnsi="SolaimanLipi" w:cs="SolaimanLipi"/>
+        </w:rPr>
+        <w:t xml:space="preserve">তবে শূন্য এবং অন্যান্য আরবি সংখ্যার সুবিধাটুকু অত সহজেই উড়িয়ে দেওয়ার সুযোগ নেই। ইতালীয় বণিকরা এগুলোর ব্যবহার ছাড়েননি। তারপর এগুলো দিয়ে পাঠাতেন সাঙ্কেতিক বার্তাও। আর এ কারণেই </w:t>
+      </w:r>
+      <w:r>
+        <w:rPr>
+          <w:rFonts w:ascii="SolaimanLipi" w:hAnsi="SolaimanLipi" w:cs="SolaimanLipi"/>
+          <w:i/>
+          <w:i/>
+          <w:iCs/>
+        </w:rPr>
+        <w:t>সাইফার</w:t>
+      </w:r>
+      <w:r>
+        <w:rPr>
+          <w:rFonts w:ascii="SolaimanLipi" w:hAnsi="SolaimanLipi" w:cs="SolaimanLipi"/>
         </w:rPr>
         <w:t xml:space="preserve"> </w:t>
+      </w:r>
+      <w:r>
+        <w:rPr>
+          <w:rFonts w:cs="SolaimanLipi" w:ascii="SolaimanLipi" w:hAnsi="SolaimanLipi"/>
+        </w:rPr>
+        <w:t xml:space="preserve">(cipher) </w:t>
+      </w:r>
+      <w:r>
+        <w:rPr>
+          <w:rFonts w:ascii="SolaimanLipi" w:hAnsi="SolaimanLipi" w:cs="SolaimanLipi"/>
+        </w:rPr>
+        <w:t xml:space="preserve">শব্দের অর্থ হয়েছে গুপ্ত সঙ্কেত। </w:t>
+      </w:r>
+    </w:p>
+    <w:p>
+      <w:pPr>
+        <w:pStyle w:val="Normal"/>
+        <w:bidi w:val="0"/>
+        <w:jc w:val="start"/>
+        <w:rPr>
+          <w:rFonts w:ascii="SolaimanLipi" w:hAnsi="SolaimanLipi" w:cs="SolaimanLipi"/>
+        </w:rPr>
+      </w:pPr>
+      <w:r>
+        <w:rPr>
+          <w:rFonts w:cs="SolaimanLipi" w:ascii="SolaimanLipi" w:hAnsi="SolaimanLipi"/>
+        </w:rPr>
+      </w:r>
+    </w:p>
+    <w:p>
+      <w:pPr>
+        <w:pStyle w:val="Normal"/>
+        <w:bidi w:val="0"/>
+        <w:jc w:val="start"/>
+        <w:rPr>
+          <w:rFonts w:ascii="SolaimanLipi" w:hAnsi="SolaimanLipi" w:cs="SolaimanLipi"/>
+        </w:rPr>
+      </w:pPr>
+      <w:r>
+        <w:rPr>
+          <w:rFonts w:ascii="SolaimanLipi" w:hAnsi="SolaimanLipi" w:cs="SolaimanLipi"/>
+        </w:rPr>
+        <w:t>শেষ পর্যন্ত বাণিজ্যিক চপাএর কাছে সরকারকে নত হতে হয়। ইতালিতে আরবি প্রতীক অনুমোদন পায়। ক্রমেই তা ছড়িয়ে পড়ে ইউরোপজুড়ে। পৌঁছে গেছে শূন্য। এবং ভয়েড। মুসলমান ও হিন্দুদের প্রভাবে এরিস্টটলের দূর্গ ভেঙে যাচ্ছিল। চতুর্দশ শতকের শুরতেই ইউরোপে এরিস্টটলীয় মতবাদের জাঁদরেল সমর্থকও এ মতবাদকে সন্দেহের চোখে দেখত। ক্যান্টারবেরির সে সময়ের পরবর্তী আর্চবিশপ থমাস ব্র্যাডওয়ার্ডিন এরিস্টটলীয় মতের পুরনো শত্রু পরমাণুবাদকে ভুল প্রমাণ করার চেষ্টা চালান। একইসাথে তিনি এও ভাবেন</w:t>
+      </w:r>
+      <w:r>
+        <w:rPr>
+          <w:rFonts w:cs="SolaimanLipi" w:ascii="SolaimanLipi" w:hAnsi="SolaimanLipi"/>
+        </w:rPr>
+        <w:t xml:space="preserve">, </w:t>
+      </w:r>
+      <w:r>
+        <w:rPr>
+          <w:rFonts w:ascii="SolaimanLipi" w:hAnsi="SolaimanLipi" w:cs="SolaimanLipi"/>
+        </w:rPr>
+        <w:t>নিজের যুক্তিটি ঠিক আছে তো</w:t>
+      </w:r>
+      <w:r>
+        <w:rPr>
+          <w:rFonts w:cs="SolaimanLipi" w:ascii="SolaimanLipi" w:hAnsi="SolaimanLipi"/>
+        </w:rPr>
+        <w:t xml:space="preserve">! </w:t>
+      </w:r>
+      <w:r>
+        <w:rPr>
+          <w:rFonts w:ascii="SolaimanLipi" w:hAnsi="SolaimanLipi" w:cs="SolaimanLipi"/>
+        </w:rPr>
+        <w:t xml:space="preserve">কারণও আছে। তাঁর যুক্তির ভিত্তি ছিল জ্যামিতি। যার অসীমসংখ্যক বার বিভাজনযোগ্য রেখা স্বয়ংক্রিয়ভাবেই পরমাণুবাদকে বাতিল করে দেয়। তবে এরিস্টটলের বিপক্ষে লড়াই এখানেই থামেনি।  </w:t>
       </w:r>
     </w:p>
     <w:p>

</xml_diff>